<commit_message>
updated SRS for new specifications of all use cases
</commit_message>
<xml_diff>
--- a/documentation/SRS softeng24-17.docx
+++ b/documentation/SRS softeng24-17.docx
@@ -36,14 +36,19 @@
     <w:p>
       <w:pPr>
         <w:pStyle w:val="a4"/>
-      </w:pPr>
-      <w:proofErr w:type="spellStart"/>
-      <w:r>
-        <w:t>Title</w:t>
-      </w:r>
-      <w:proofErr w:type="spellEnd"/>
-      <w:r>
-        <w:t xml:space="preserve"> TBD</w:t>
+        <w:rPr>
+          <w:sz w:val="48"/>
+          <w:szCs w:val="48"/>
+          <w:lang w:val="en-US"/>
+        </w:rPr>
+      </w:pPr>
+      <w:r>
+        <w:rPr>
+          <w:sz w:val="48"/>
+          <w:szCs w:val="48"/>
+          <w:lang w:val="en-US"/>
+        </w:rPr>
+        <w:t>Toll Connect</w:t>
       </w:r>
     </w:p>
     <w:p>
@@ -200,7 +205,7 @@
                     <pic:cNvPicPr preferRelativeResize="0"/>
                   </pic:nvPicPr>
                   <pic:blipFill>
-                    <a:blip r:embed="rId7"/>
+                    <a:blip r:embed="rId8"/>
                     <a:srcRect/>
                     <a:stretch>
                       <a:fillRect/>
@@ -403,7 +408,10 @@
         <w:spacing w:before="240"/>
       </w:pPr>
       <w:r>
-        <w:t>Γραμμή μενού</w:t>
+        <w:t xml:space="preserve">Γραμμή </w:t>
+      </w:r>
+      <w:r>
+        <w:t>φίλτρων στο άνω μέρος της οθόνης</w:t>
       </w:r>
     </w:p>
     <w:p>
@@ -420,7 +428,10 @@
       </w:r>
       <w:proofErr w:type="spellEnd"/>
       <w:r>
-        <w:t xml:space="preserve"> πίνακες για εμφάνιση των δεδομένων.</w:t>
+        <w:t xml:space="preserve"> πίνακες για εμφάνιση των δεδομένων</w:t>
+      </w:r>
+      <w:r>
+        <w:t xml:space="preserve"> με κουμπί για επιλογή επόμενης σελίδας πληρωμών ανά πίνακα</w:t>
       </w:r>
     </w:p>
     <w:p>
@@ -469,84 +480,7 @@
       </w:r>
       <w:proofErr w:type="spellEnd"/>
       <w:r>
-        <w:t xml:space="preserve"> για εκπροσώπους εταιρειών.</w:t>
-      </w:r>
-    </w:p>
-    <w:p>
-      <w:pPr>
-        <w:numPr>
-          <w:ilvl w:val="0"/>
-          <w:numId w:val="26"/>
-        </w:numPr>
-        <w:spacing w:before="0" w:after="240"/>
-      </w:pPr>
-      <w:r>
-        <w:lastRenderedPageBreak/>
-        <w:t>Κουμπί “</w:t>
-      </w:r>
-      <w:proofErr w:type="spellStart"/>
-      <w:r>
-        <w:t>Download</w:t>
-      </w:r>
-      <w:proofErr w:type="spellEnd"/>
-      <w:r>
-        <w:t xml:space="preserve"> </w:t>
-      </w:r>
-      <w:proofErr w:type="spellStart"/>
-      <w:r>
-        <w:t>Raw</w:t>
-      </w:r>
-      <w:proofErr w:type="spellEnd"/>
-      <w:r>
-        <w:t xml:space="preserve"> </w:t>
-      </w:r>
-      <w:proofErr w:type="spellStart"/>
-      <w:r>
-        <w:t>Data</w:t>
-      </w:r>
-      <w:proofErr w:type="spellEnd"/>
-      <w:r>
-        <w:t>” (και “</w:t>
-      </w:r>
-      <w:proofErr w:type="spellStart"/>
-      <w:r>
-        <w:t>Download</w:t>
-      </w:r>
-      <w:proofErr w:type="spellEnd"/>
-      <w:r>
-        <w:t xml:space="preserve"> </w:t>
-      </w:r>
-      <w:proofErr w:type="spellStart"/>
-      <w:r>
-        <w:t>Raw</w:t>
-      </w:r>
-      <w:proofErr w:type="spellEnd"/>
-      <w:r>
-        <w:t xml:space="preserve"> </w:t>
-      </w:r>
-      <w:proofErr w:type="spellStart"/>
-      <w:r>
-        <w:t>Data</w:t>
-      </w:r>
-      <w:proofErr w:type="spellEnd"/>
-      <w:r>
-        <w:t xml:space="preserve"> </w:t>
-      </w:r>
-      <w:proofErr w:type="spellStart"/>
-      <w:r>
-        <w:t>with</w:t>
-      </w:r>
-      <w:proofErr w:type="spellEnd"/>
-      <w:r>
-        <w:t xml:space="preserve"> </w:t>
-      </w:r>
-      <w:proofErr w:type="spellStart"/>
-      <w:r>
-        <w:t>Tags</w:t>
-      </w:r>
-      <w:proofErr w:type="spellEnd"/>
-      <w:r>
-        <w:t>” για εκπροσώπους εταιρειών)</w:t>
+        <w:t xml:space="preserve"> για εκπροσώπους εταιρειών</w:t>
       </w:r>
     </w:p>
     <w:p>
@@ -632,7 +566,7 @@
         <w:spacing w:before="0"/>
       </w:pPr>
       <w:r>
-        <w:t>Όνομα εταιρείας</w:t>
+        <w:t>Επιλογή ανάμεσα στην εμφάνιση των πληρωμών (είτε ως πιστωτής είτε ως οφειλέτης) ανάμεσα στην εταιρεία του και σε συγκεκριμένη άλλη ή ανάμεσα στην εταιρεία του και σε όλες τις άλλες</w:t>
       </w:r>
     </w:p>
     <w:p>
@@ -646,6 +580,9 @@
       <w:r>
         <w:t>Διάστημα ημερομηνιών</w:t>
       </w:r>
+      <w:r>
+        <w:t xml:space="preserve"> (με τη μορφή επιλογής για αρχική και τελική ημερομηνία)</w:t>
+      </w:r>
     </w:p>
     <w:p>
       <w:pPr>
@@ -725,16 +662,13 @@
         </w:numPr>
         <w:spacing w:before="0"/>
       </w:pPr>
-      <w:r>
-        <w:t>“</w:t>
-      </w:r>
       <w:proofErr w:type="spellStart"/>
       <w:r>
         <w:t>Pay</w:t>
       </w:r>
       <w:proofErr w:type="spellEnd"/>
       <w:r>
-        <w:t>” (για πληρωμές με status “</w:t>
+        <w:t xml:space="preserve"> (για πληρωμές με status “</w:t>
       </w:r>
       <w:proofErr w:type="spellStart"/>
       <w:r>
@@ -742,7 +676,40 @@
       </w:r>
       <w:proofErr w:type="spellEnd"/>
       <w:r>
-        <w:t>”)</w:t>
+        <w:rPr>
+          <w:lang w:val="en-US"/>
+        </w:rPr>
+        <w:t>d</w:t>
+      </w:r>
+      <w:r>
+        <w:t>”</w:t>
+      </w:r>
+      <w:r>
+        <w:t>-</w:t>
+      </w:r>
+      <w:r>
+        <w:t>οφειλόμενες</w:t>
+      </w:r>
+      <w:r>
+        <w:t>)</w:t>
+      </w:r>
+    </w:p>
+    <w:p>
+      <w:pPr>
+        <w:numPr>
+          <w:ilvl w:val="0"/>
+          <w:numId w:val="11"/>
+        </w:numPr>
+        <w:spacing w:before="0"/>
+        <w:rPr>
+          <w:b/>
+        </w:rPr>
+      </w:pPr>
+      <w:r>
+        <w:rPr>
+          <w:b/>
+        </w:rPr>
+        <w:t>Διαχειριστής συστήματος:</w:t>
       </w:r>
     </w:p>
     <w:p>
@@ -754,36 +721,6 @@
         <w:spacing w:before="0"/>
       </w:pPr>
       <w:r>
-        <w:t>Dow</w:t>
-      </w:r>
-    </w:p>
-    <w:p>
-      <w:pPr>
-        <w:numPr>
-          <w:ilvl w:val="0"/>
-          <w:numId w:val="11"/>
-        </w:numPr>
-        <w:spacing w:before="0"/>
-        <w:rPr>
-          <w:b/>
-        </w:rPr>
-      </w:pPr>
-      <w:r>
-        <w:rPr>
-          <w:b/>
-        </w:rPr>
-        <w:t>Διαχειριστής συστήματος:</w:t>
-      </w:r>
-    </w:p>
-    <w:p>
-      <w:pPr>
-        <w:numPr>
-          <w:ilvl w:val="1"/>
-          <w:numId w:val="11"/>
-        </w:numPr>
-        <w:spacing w:before="0"/>
-      </w:pPr>
-      <w:r>
         <w:t>Στοιχεία Φίλτρου:</w:t>
       </w:r>
     </w:p>
@@ -798,11 +735,9 @@
       <w:r>
         <w:t xml:space="preserve">Όνομα </w:t>
       </w:r>
-      <w:proofErr w:type="spellStart"/>
-      <w:r>
-        <w:t>Οφειλώμενου</w:t>
-      </w:r>
-      <w:proofErr w:type="spellEnd"/>
+      <w:r>
+        <w:t>Πιστωτή (μπορεί να επιλεγεί η εμφάνιση όλων των πιστωτών)</w:t>
+      </w:r>
     </w:p>
     <w:p>
       <w:pPr>
@@ -815,6 +750,18 @@
       <w:r>
         <w:t>Όνομα Οφειλέτη</w:t>
       </w:r>
+      <w:r>
+        <w:t xml:space="preserve"> </w:t>
+      </w:r>
+      <w:r>
+        <w:t xml:space="preserve">(μπορεί να επιλεγεί η εμφάνιση όλων των </w:t>
+      </w:r>
+      <w:r>
+        <w:t>οφειλετών</w:t>
+      </w:r>
+      <w:r>
+        <w:t>)</w:t>
+      </w:r>
     </w:p>
     <w:p>
       <w:pPr>
@@ -825,7 +772,7 @@
         <w:spacing w:before="0"/>
       </w:pPr>
       <w:r>
-        <w:t>Διάστημα ημερομηνιών</w:t>
+        <w:t>Διάστημα ημερομηνιών (με τη μορφή επιλογής για αρχική και τελική ημερομηνία)</w:t>
       </w:r>
     </w:p>
     <w:p>
@@ -883,7 +830,13 @@
         <w:spacing w:before="0"/>
       </w:pPr>
       <w:r>
-        <w:t>Οφειλές προς εμένα, Οφειλές προς άλλους, Για Επικύρωση από εμένα, Αναμονή για Επικύρωση, Ολοκληρωμένες</w:t>
+        <w:t>Οφειλές προς εμένα, Οφειλές προς άλλους, Για Επικύρωση από εμένα, Αναμονή για Επικύρωση</w:t>
+      </w:r>
+      <w:r>
+        <w:t xml:space="preserve"> από άλλη εταιρεία</w:t>
+      </w:r>
+      <w:r>
+        <w:t>, Ολοκληρωμένες</w:t>
       </w:r>
     </w:p>
     <w:p>
@@ -964,7 +917,7 @@
         <w:spacing w:before="0"/>
       </w:pPr>
       <w:r>
-        <w:t>Οφειλόμενος</w:t>
+        <w:t>Πιστωτής</w:t>
       </w:r>
     </w:p>
     <w:p>
@@ -988,7 +941,10 @@
         <w:spacing w:before="0"/>
       </w:pPr>
       <w:r>
-        <w:t>Ημερομηνία οφειλής</w:t>
+        <w:rPr>
+          <w:lang w:val="en-US"/>
+        </w:rPr>
+        <w:t>Payment ID</w:t>
       </w:r>
     </w:p>
     <w:p>
@@ -1000,7 +956,7 @@
         <w:spacing w:before="0"/>
       </w:pPr>
       <w:r>
-        <w:t>Ημερομηνία πληρωμής</w:t>
+        <w:t>Ποσό πληρωμής</w:t>
       </w:r>
     </w:p>
     <w:p>
@@ -1012,27 +968,10 @@
         <w:spacing w:before="0"/>
       </w:pPr>
       <w:r>
-        <w:t>Ημερομηνία επικύρωσης</w:t>
-      </w:r>
-    </w:p>
-    <w:p>
-      <w:pPr>
-        <w:numPr>
-          <w:ilvl w:val="0"/>
-          <w:numId w:val="27"/>
-        </w:numPr>
-        <w:spacing w:before="0"/>
-      </w:pPr>
-      <w:r>
-        <w:t xml:space="preserve">Έγγραφο </w:t>
-      </w:r>
-      <w:proofErr w:type="spellStart"/>
-      <w:r>
-        <w:t>cvs</w:t>
-      </w:r>
-      <w:proofErr w:type="spellEnd"/>
-      <w:r>
-        <w:t>:</w:t>
+        <w:t xml:space="preserve">Ημερομηνία </w:t>
+      </w:r>
+      <w:r>
+        <w:t>δημιουργίας χρέωσης</w:t>
       </w:r>
     </w:p>
     <w:p>
@@ -1044,104 +983,7 @@
         <w:spacing w:before="0"/>
       </w:pPr>
       <w:r>
-        <w:t xml:space="preserve">Αρχείο με τις πληρωμές που έχουν εμφανιστεί στη λίστα με </w:t>
-      </w:r>
-      <w:proofErr w:type="spellStart"/>
-      <w:r>
-        <w:t>attributes</w:t>
-      </w:r>
-      <w:proofErr w:type="spellEnd"/>
-      <w:r>
-        <w:t xml:space="preserve"> (για “</w:t>
-      </w:r>
-      <w:proofErr w:type="spellStart"/>
-      <w:r>
-        <w:t>Download</w:t>
-      </w:r>
-      <w:proofErr w:type="spellEnd"/>
-      <w:r>
-        <w:t xml:space="preserve"> </w:t>
-      </w:r>
-      <w:proofErr w:type="spellStart"/>
-      <w:r>
-        <w:t>Raw</w:t>
-      </w:r>
-      <w:proofErr w:type="spellEnd"/>
-      <w:r>
-        <w:t xml:space="preserve"> </w:t>
-      </w:r>
-      <w:proofErr w:type="spellStart"/>
-      <w:r>
-        <w:t>Data</w:t>
-      </w:r>
-      <w:proofErr w:type="spellEnd"/>
-      <w:r>
-        <w:t xml:space="preserve">”: </w:t>
-      </w:r>
-    </w:p>
-    <w:p>
-      <w:pPr>
-        <w:numPr>
-          <w:ilvl w:val="2"/>
-          <w:numId w:val="27"/>
-        </w:numPr>
-        <w:spacing w:before="0"/>
-      </w:pPr>
-      <w:r>
-        <w:t xml:space="preserve">Αναγνωριστικό </w:t>
-      </w:r>
-      <w:proofErr w:type="spellStart"/>
-      <w:r>
-        <w:t>Οφειλώμενου</w:t>
-      </w:r>
-      <w:proofErr w:type="spellEnd"/>
-    </w:p>
-    <w:p>
-      <w:pPr>
-        <w:numPr>
-          <w:ilvl w:val="2"/>
-          <w:numId w:val="27"/>
-        </w:numPr>
-        <w:spacing w:before="0"/>
-      </w:pPr>
-      <w:r>
-        <w:t>Αναγνωριστικό Οφειλέτη</w:t>
-      </w:r>
-    </w:p>
-    <w:p>
-      <w:pPr>
-        <w:numPr>
-          <w:ilvl w:val="2"/>
-          <w:numId w:val="27"/>
-        </w:numPr>
-        <w:spacing w:before="0"/>
-      </w:pPr>
-      <w:r>
-        <w:t>Ημερομηνία οφειλής</w:t>
-      </w:r>
-    </w:p>
-    <w:p>
-      <w:pPr>
-        <w:numPr>
-          <w:ilvl w:val="2"/>
-          <w:numId w:val="27"/>
-        </w:numPr>
-        <w:spacing w:before="0"/>
-      </w:pPr>
-      <w:r>
         <w:t>Ημερομηνία πληρωμής</w:t>
-      </w:r>
-    </w:p>
-    <w:p>
-      <w:pPr>
-        <w:numPr>
-          <w:ilvl w:val="2"/>
-          <w:numId w:val="27"/>
-        </w:numPr>
-        <w:spacing w:before="0"/>
-      </w:pPr>
-      <w:r>
-        <w:t>Ημερομηνία επικύρωσης</w:t>
       </w:r>
     </w:p>
     <w:p>
@@ -1153,166 +995,25 @@
         <w:spacing w:before="0"/>
       </w:pPr>
       <w:r>
-        <w:t xml:space="preserve">Αρχείο με τα </w:t>
-      </w:r>
-      <w:proofErr w:type="spellStart"/>
-      <w:r>
-        <w:t>passes</w:t>
-      </w:r>
-      <w:proofErr w:type="spellEnd"/>
-      <w:r>
-        <w:t xml:space="preserve"> που αντιστοιχούν στα φίλτρα ημερομηνίας και εταιρείας (για “</w:t>
-      </w:r>
-      <w:proofErr w:type="spellStart"/>
-      <w:r>
-        <w:t>Download</w:t>
-      </w:r>
-      <w:proofErr w:type="spellEnd"/>
-      <w:r>
-        <w:t xml:space="preserve"> </w:t>
-      </w:r>
-      <w:proofErr w:type="spellStart"/>
-      <w:r>
-        <w:t>Raw</w:t>
-      </w:r>
-      <w:proofErr w:type="spellEnd"/>
-      <w:r>
-        <w:t xml:space="preserve"> </w:t>
-      </w:r>
-      <w:proofErr w:type="spellStart"/>
-      <w:r>
-        <w:t>Data</w:t>
-      </w:r>
-      <w:proofErr w:type="spellEnd"/>
-      <w:r>
-        <w:t xml:space="preserve"> </w:t>
-      </w:r>
-      <w:proofErr w:type="spellStart"/>
-      <w:r>
-        <w:t>with</w:t>
-      </w:r>
-      <w:proofErr w:type="spellEnd"/>
-      <w:r>
-        <w:t xml:space="preserve"> </w:t>
-      </w:r>
-      <w:proofErr w:type="spellStart"/>
-      <w:r>
-        <w:t>Tags</w:t>
-      </w:r>
-      <w:proofErr w:type="spellEnd"/>
-      <w:r>
-        <w:t>”):</w:t>
-      </w:r>
-    </w:p>
-    <w:p>
-      <w:pPr>
-        <w:numPr>
-          <w:ilvl w:val="2"/>
+        <w:t>Ημερομηνία επικύρωσης</w:t>
+      </w:r>
+    </w:p>
+    <w:p>
+      <w:pPr>
+        <w:numPr>
+          <w:ilvl w:val="1"/>
           <w:numId w:val="27"/>
         </w:numPr>
         <w:spacing w:before="0"/>
-      </w:pPr>
-      <w:proofErr w:type="spellStart"/>
-      <w:r>
-        <w:t>Timestamp</w:t>
-      </w:r>
-      <w:proofErr w:type="spellEnd"/>
-    </w:p>
-    <w:p>
-      <w:pPr>
-        <w:numPr>
-          <w:ilvl w:val="2"/>
-          <w:numId w:val="27"/>
-        </w:numPr>
-        <w:spacing w:before="0"/>
-      </w:pPr>
-      <w:r>
-        <w:t xml:space="preserve">Αναγνωριστικό </w:t>
-      </w:r>
-      <w:proofErr w:type="spellStart"/>
-      <w:r>
-        <w:t>διοδίου</w:t>
-      </w:r>
-      <w:proofErr w:type="spellEnd"/>
-      <w:r>
-        <w:t xml:space="preserve"> (</w:t>
-      </w:r>
-      <w:proofErr w:type="spellStart"/>
-      <w:r>
-        <w:t>tollID</w:t>
-      </w:r>
-      <w:proofErr w:type="spellEnd"/>
-      <w:r>
-        <w:t>)</w:t>
-      </w:r>
-    </w:p>
-    <w:p>
-      <w:pPr>
-        <w:numPr>
-          <w:ilvl w:val="2"/>
-          <w:numId w:val="27"/>
-        </w:numPr>
-        <w:spacing w:before="0"/>
-      </w:pPr>
-      <w:r>
-        <w:lastRenderedPageBreak/>
-        <w:t xml:space="preserve">Αναγνωριστικό </w:t>
-      </w:r>
-      <w:proofErr w:type="spellStart"/>
-      <w:r>
-        <w:t>tag</w:t>
-      </w:r>
-      <w:proofErr w:type="spellEnd"/>
-      <w:r>
-        <w:t xml:space="preserve"> (</w:t>
-      </w:r>
-      <w:proofErr w:type="spellStart"/>
-      <w:r>
-        <w:t>tagRef</w:t>
-      </w:r>
-      <w:proofErr w:type="spellEnd"/>
-      <w:r>
-        <w:t>)</w:t>
-      </w:r>
-    </w:p>
-    <w:p>
-      <w:pPr>
-        <w:numPr>
-          <w:ilvl w:val="2"/>
-          <w:numId w:val="27"/>
-        </w:numPr>
-        <w:spacing w:before="0"/>
-      </w:pPr>
-      <w:r>
-        <w:t>Αναγνωριστικό εταιρείας (</w:t>
-      </w:r>
-      <w:proofErr w:type="spellStart"/>
-      <w:r>
-        <w:t>tagHomeID</w:t>
-      </w:r>
-      <w:proofErr w:type="spellEnd"/>
-      <w:r>
-        <w:t>)</w:t>
-      </w:r>
-    </w:p>
-    <w:p>
-      <w:pPr>
-        <w:numPr>
-          <w:ilvl w:val="2"/>
-          <w:numId w:val="27"/>
-        </w:numPr>
-        <w:spacing w:before="0" w:after="240"/>
-      </w:pPr>
-      <w:r>
-        <w:t>Χρέωση (</w:t>
-      </w:r>
-      <w:proofErr w:type="spellStart"/>
-      <w:r>
-        <w:t>charge</w:t>
-      </w:r>
-      <w:proofErr w:type="spellEnd"/>
-      <w:r>
-        <w:t>)</w:t>
+        <w:rPr>
+          <w:lang w:val="en-US"/>
+        </w:rPr>
+      </w:pPr>
+      <w:r>
+        <w:rPr>
+          <w:lang w:val="en-US"/>
+        </w:rPr>
+        <w:t>Status (To Be Paid, Validated, Not Validated)</w:t>
       </w:r>
     </w:p>
     <w:p/>
@@ -1339,7 +1040,25 @@
         <w:spacing w:before="240"/>
       </w:pPr>
       <w:r>
-        <w:t>Τα δεδομένα για την προηγούμενη μέρα είναι διαθέσιμα τουλάχιστον από τις 01:00 π.μ. και έπειτα</w:t>
+        <w:t xml:space="preserve">Τα δεδομένα για την προηγούμενη μέρα είναι διαθέσιμα </w:t>
+      </w:r>
+      <w:r>
+        <w:t>το αργότερο</w:t>
+      </w:r>
+      <w:r>
+        <w:t xml:space="preserve"> </w:t>
+      </w:r>
+      <w:r>
+        <w:t>σ</w:t>
+      </w:r>
+      <w:r>
+        <w:t>τις 0</w:t>
+      </w:r>
+      <w:r>
+        <w:t>2</w:t>
+      </w:r>
+      <w:r>
+        <w:t xml:space="preserve">:00 π.μ. </w:t>
       </w:r>
     </w:p>
     <w:p>
@@ -1363,6 +1082,7 @@
         <w:spacing w:before="0"/>
       </w:pPr>
       <w:r>
+        <w:lastRenderedPageBreak/>
         <w:t>Τα φιλτραρισμένα δεδομένα αντιστοιχούν στα επιλεγμένα κριτήρια.</w:t>
       </w:r>
     </w:p>
@@ -1572,6 +1292,9 @@
       <w:r>
         <w:t>Κατά εταιρεία</w:t>
       </w:r>
+      <w:r>
+        <w:t xml:space="preserve"> (με επιλογή για όλες τις υπόλοιπες εταιρείες)</w:t>
+      </w:r>
     </w:p>
     <w:p>
       <w:pPr>
@@ -1592,45 +1315,17 @@
           <w:numId w:val="4"/>
         </w:numPr>
         <w:spacing w:before="0"/>
-        <w:rPr>
-          <w:lang w:val="en-US"/>
-        </w:rPr>
-      </w:pPr>
-      <w:r>
-        <w:t>Ο</w:t>
-      </w:r>
-      <w:r>
-        <w:rPr>
-          <w:lang w:val="en-US"/>
-        </w:rPr>
-        <w:t xml:space="preserve"> </w:t>
-      </w:r>
-      <w:r>
-        <w:t>εκπρόσωπος</w:t>
-      </w:r>
-      <w:r>
-        <w:rPr>
-          <w:lang w:val="en-US"/>
-        </w:rPr>
-        <w:t xml:space="preserve"> </w:t>
-      </w:r>
-      <w:r>
-        <w:t>επιλέγει</w:t>
-      </w:r>
-      <w:r>
-        <w:rPr>
-          <w:lang w:val="en-US"/>
-        </w:rPr>
-        <w:t xml:space="preserve"> "Download Raw Data" or "Download Raw Data with Tags" (</w:t>
-      </w:r>
-      <w:r>
-        <w:t>προαιρετικό</w:t>
-      </w:r>
-      <w:r>
-        <w:rPr>
-          <w:lang w:val="en-US"/>
-        </w:rPr>
-        <w:t>).</w:t>
+      </w:pPr>
+      <w:r>
+        <w:t xml:space="preserve">Ο εκπρόσωπος μπορεί με τα βελάκια στο κάτω μέρος του κάθε πίνακα/στήλης να μεταφερθεί στην επόμενη/προηγούμενη (κατάταξη </w:t>
+      </w:r>
+      <w:proofErr w:type="spellStart"/>
+      <w:r>
+        <w:t>ανα</w:t>
+      </w:r>
+      <w:proofErr w:type="spellEnd"/>
+      <w:r>
+        <w:t xml:space="preserve"> ημερομηνία) 50-άδα πληρωμών που αντιστοιχούν στα συγκεκριμένα φίλτρα, εφόσον αυτή υπάρχει</w:t>
       </w:r>
     </w:p>
     <w:p>
@@ -1676,13 +1371,163 @@
     <w:p>
       <w:pPr>
         <w:numPr>
+          <w:ilvl w:val="2"/>
+          <w:numId w:val="4"/>
+        </w:numPr>
+        <w:spacing w:before="0"/>
+      </w:pPr>
+      <w:r>
+        <w:t>Πιστωτής</w:t>
+      </w:r>
+    </w:p>
+    <w:p>
+      <w:pPr>
+        <w:numPr>
+          <w:ilvl w:val="2"/>
+          <w:numId w:val="4"/>
+        </w:numPr>
+        <w:spacing w:before="0"/>
+      </w:pPr>
+      <w:r>
+        <w:t>Οφειλέτης</w:t>
+      </w:r>
+    </w:p>
+    <w:p>
+      <w:pPr>
+        <w:numPr>
+          <w:ilvl w:val="2"/>
+          <w:numId w:val="4"/>
+        </w:numPr>
+        <w:spacing w:before="0"/>
+      </w:pPr>
+      <w:r>
+        <w:rPr>
+          <w:lang w:val="en-US"/>
+        </w:rPr>
+        <w:t>Payment ID</w:t>
+      </w:r>
+    </w:p>
+    <w:p>
+      <w:pPr>
+        <w:numPr>
+          <w:ilvl w:val="2"/>
+          <w:numId w:val="4"/>
+        </w:numPr>
+        <w:spacing w:before="0"/>
+      </w:pPr>
+      <w:r>
+        <w:t>Ποσό πληρωμής</w:t>
+      </w:r>
+    </w:p>
+    <w:p>
+      <w:pPr>
+        <w:numPr>
+          <w:ilvl w:val="2"/>
+          <w:numId w:val="4"/>
+        </w:numPr>
+        <w:spacing w:before="0"/>
+      </w:pPr>
+      <w:r>
+        <w:t>Ημερομηνία δημιουργίας χρέωσης</w:t>
+      </w:r>
+    </w:p>
+    <w:p>
+      <w:pPr>
+        <w:numPr>
+          <w:ilvl w:val="2"/>
+          <w:numId w:val="4"/>
+        </w:numPr>
+        <w:spacing w:before="0"/>
+      </w:pPr>
+      <w:r>
+        <w:t>Ημερομηνία πληρωμής</w:t>
+      </w:r>
+    </w:p>
+    <w:p>
+      <w:pPr>
+        <w:numPr>
+          <w:ilvl w:val="2"/>
+          <w:numId w:val="4"/>
+        </w:numPr>
+        <w:spacing w:before="0"/>
+      </w:pPr>
+      <w:r>
+        <w:t>Ημερομηνία επικύρωσης</w:t>
+      </w:r>
+    </w:p>
+    <w:p>
+      <w:pPr>
+        <w:numPr>
+          <w:ilvl w:val="2"/>
+          <w:numId w:val="4"/>
+        </w:numPr>
+        <w:spacing w:before="0"/>
+        <w:rPr>
+          <w:lang w:val="en-US"/>
+        </w:rPr>
+      </w:pPr>
+      <w:r>
+        <w:rPr>
+          <w:lang w:val="en-US"/>
+        </w:rPr>
+        <w:t>Status (To Be Paid, Validated, Not Validated)</w:t>
+      </w:r>
+    </w:p>
+    <w:p>
+      <w:pPr>
+        <w:numPr>
+          <w:ilvl w:val="2"/>
+          <w:numId w:val="4"/>
+        </w:numPr>
+        <w:spacing w:before="0"/>
+      </w:pPr>
+      <w:proofErr w:type="spellStart"/>
+      <w:r>
+        <w:t>Action</w:t>
+      </w:r>
+      <w:proofErr w:type="spellEnd"/>
+      <w:r>
+        <w:t xml:space="preserve"> </w:t>
+      </w:r>
+      <w:proofErr w:type="spellStart"/>
+      <w:r>
+        <w:t>button</w:t>
+      </w:r>
+      <w:proofErr w:type="spellEnd"/>
+      <w:r>
+        <w:t xml:space="preserve"> για τις περιπτώσεις “Οφειλές από εμένα” και “Για επικύρωση από εμένα”</w:t>
+      </w:r>
+    </w:p>
+    <w:p>
+      <w:pPr>
+        <w:numPr>
+          <w:ilvl w:val="0"/>
+          <w:numId w:val="4"/>
+        </w:numPr>
+        <w:spacing w:before="0"/>
+      </w:pPr>
+      <w:r>
+        <w:t>Ο εκπρόσωπος προβαίνει σε δράση ενημέρωσης (αν είναι διαθέσιμη και επιθυμητή):</w:t>
+      </w:r>
+    </w:p>
+    <w:p>
+      <w:pPr>
+        <w:numPr>
           <w:ilvl w:val="1"/>
           <w:numId w:val="4"/>
         </w:numPr>
         <w:spacing w:before="0"/>
       </w:pPr>
       <w:r>
-        <w:t>Οφειλόμενος, Οφειλέτης, Ημερομηνία οφειλής, Ημερομηνία πληρωμής, Ημερομηνία επικύρωσης</w:t>
+        <w:t xml:space="preserve">Πατάει "Επικύρωση" (ενημερώνει την Ημερομηνία Επικύρωσης - αυτόματο </w:t>
+      </w:r>
+      <w:proofErr w:type="spellStart"/>
+      <w:r>
+        <w:t>refresh</w:t>
+      </w:r>
+      <w:proofErr w:type="spellEnd"/>
+      <w:r>
+        <w:t xml:space="preserve"> και η καταγραφή μεταφέρεται στη στήλη “Ολοκληρωμένες”).</w:t>
       </w:r>
     </w:p>
     <w:p>
@@ -1693,21 +1538,16 @@
         </w:numPr>
         <w:spacing w:before="0"/>
       </w:pPr>
-      <w:proofErr w:type="spellStart"/>
-      <w:r>
-        <w:t>Action</w:t>
-      </w:r>
-      <w:proofErr w:type="spellEnd"/>
-      <w:r>
-        <w:t xml:space="preserve"> </w:t>
-      </w:r>
-      <w:proofErr w:type="spellStart"/>
-      <w:r>
-        <w:t>button</w:t>
-      </w:r>
-      <w:proofErr w:type="spellEnd"/>
-      <w:r>
-        <w:t xml:space="preserve"> για τις περιπτώσεις “Οφειλές από εμένα” και “Για επικύρωση από εμένα”</w:t>
+      <w:r>
+        <w:t xml:space="preserve">Πατάει "Πληρωμή" (ενημερώνει την Ημερομηνία Πληρωμής - αυτόματο </w:t>
+      </w:r>
+      <w:proofErr w:type="spellStart"/>
+      <w:r>
+        <w:t>refresh</w:t>
+      </w:r>
+      <w:proofErr w:type="spellEnd"/>
+      <w:r>
+        <w:t xml:space="preserve"> και η καταγραφή μεταφέρεται στη λίστα “Αναμονή για επικύρωση”).</w:t>
       </w:r>
     </w:p>
     <w:p>
@@ -1716,62 +1556,10 @@
           <w:ilvl w:val="0"/>
           <w:numId w:val="4"/>
         </w:numPr>
-        <w:spacing w:before="0"/>
-      </w:pPr>
-      <w:r>
-        <w:t>Ο εκπρόσωπος προβαίνει σε δράση ενημέρωσης (αν είναι διαθέσιμη και επιθυμητή):</w:t>
-      </w:r>
-    </w:p>
-    <w:p>
-      <w:pPr>
-        <w:numPr>
-          <w:ilvl w:val="1"/>
-          <w:numId w:val="4"/>
-        </w:numPr>
-        <w:spacing w:before="0"/>
+        <w:spacing w:before="0" w:after="240"/>
       </w:pPr>
       <w:r>
         <w:lastRenderedPageBreak/>
-        <w:t xml:space="preserve">Πατάει "Επικύρωση" (ενημερώνει την Ημερομηνία Επικύρωσης - αυτόματο </w:t>
-      </w:r>
-      <w:proofErr w:type="spellStart"/>
-      <w:r>
-        <w:t>refresh</w:t>
-      </w:r>
-      <w:proofErr w:type="spellEnd"/>
-      <w:r>
-        <w:t xml:space="preserve"> και η καταγραφή μεταφέρεται στη στήλη “Ολοκληρωμένες”).</w:t>
-      </w:r>
-    </w:p>
-    <w:p>
-      <w:pPr>
-        <w:numPr>
-          <w:ilvl w:val="1"/>
-          <w:numId w:val="4"/>
-        </w:numPr>
-        <w:spacing w:before="0"/>
-      </w:pPr>
-      <w:r>
-        <w:t xml:space="preserve">Πατάει "Πληρωμή" (ενημερώνει την Ημερομηνία Πληρωμής - αυτόματο </w:t>
-      </w:r>
-      <w:proofErr w:type="spellStart"/>
-      <w:r>
-        <w:t>refresh</w:t>
-      </w:r>
-      <w:proofErr w:type="spellEnd"/>
-      <w:r>
-        <w:t xml:space="preserve"> και η καταγραφή μεταφέρεται στη λίστα “Αναμονή για επικύρωση”).</w:t>
-      </w:r>
-    </w:p>
-    <w:p>
-      <w:pPr>
-        <w:numPr>
-          <w:ilvl w:val="0"/>
-          <w:numId w:val="4"/>
-        </w:numPr>
-        <w:spacing w:before="0" w:after="240"/>
-      </w:pPr>
-      <w:r>
         <w:t>Το σύστημα ενημερώνει τη βάση με τις νέες ημερομηνίες</w:t>
       </w:r>
     </w:p>
@@ -1872,125 +1660,124 @@
     <w:p>
       <w:pPr>
         <w:numPr>
+          <w:ilvl w:val="2"/>
+          <w:numId w:val="3"/>
+        </w:numPr>
+        <w:spacing w:before="0"/>
+      </w:pPr>
+      <w:r>
+        <w:t>Όνομα Πιστωτή (μπορεί να επιλεγεί η εμφάνιση όλων των πιστωτών)</w:t>
+      </w:r>
+    </w:p>
+    <w:p>
+      <w:pPr>
+        <w:numPr>
+          <w:ilvl w:val="2"/>
+          <w:numId w:val="3"/>
+        </w:numPr>
+        <w:spacing w:before="0"/>
+      </w:pPr>
+      <w:r>
+        <w:t>Όνομα Οφειλέτη (μπορεί να επιλεγεί η εμφάνιση όλων των οφειλετών)</w:t>
+      </w:r>
+    </w:p>
+    <w:p>
+      <w:pPr>
+        <w:numPr>
+          <w:ilvl w:val="2"/>
+          <w:numId w:val="3"/>
+        </w:numPr>
+        <w:spacing w:before="0"/>
+      </w:pPr>
+      <w:r>
+        <w:t>Διάστημα ημερομηνιών (με τη μορφή επιλογής για αρχική και τελική ημερομηνία)</w:t>
+      </w:r>
+    </w:p>
+    <w:p>
+      <w:pPr>
+        <w:numPr>
+          <w:ilvl w:val="0"/>
+          <w:numId w:val="3"/>
+        </w:numPr>
+        <w:spacing w:before="0"/>
+      </w:pPr>
+      <w:r>
+        <w:t xml:space="preserve">Ο </w:t>
+      </w:r>
+      <w:r>
+        <w:t>διαχειριστής</w:t>
+      </w:r>
+      <w:r>
+        <w:t xml:space="preserve"> μπορεί με τα βελάκια στο κάτω μέρος του κάθε πίνακα/στήλης να μεταφερθεί στην επόμενη/προηγούμενη (κατάταξη </w:t>
+      </w:r>
+      <w:proofErr w:type="spellStart"/>
+      <w:r>
+        <w:t>ανα</w:t>
+      </w:r>
+      <w:proofErr w:type="spellEnd"/>
+      <w:r>
+        <w:t xml:space="preserve"> ημερομηνία) 50-άδα πληρωμών που αντιστοιχούν στα συγκεκριμένα φίλτρα, εφόσον αυτή υπάρχει</w:t>
+      </w:r>
+    </w:p>
+    <w:p>
+      <w:pPr>
+        <w:numPr>
+          <w:ilvl w:val="0"/>
+          <w:numId w:val="3"/>
+        </w:numPr>
+        <w:spacing w:before="0"/>
+      </w:pPr>
+      <w:r>
+        <w:t xml:space="preserve">Ο </w:t>
+      </w:r>
+      <w:r>
+        <w:t>διαχειριστής</w:t>
+      </w:r>
+      <w:r>
+        <w:t xml:space="preserve"> επιλέγει κάποια καταγραφή πληρωμής κάνοντας κλικ πάνω σε αυτή.</w:t>
+      </w:r>
+    </w:p>
+    <w:p>
+      <w:pPr>
+        <w:numPr>
+          <w:ilvl w:val="0"/>
+          <w:numId w:val="3"/>
+        </w:numPr>
+        <w:spacing w:before="0"/>
+      </w:pPr>
+      <w:r>
+        <w:t xml:space="preserve">Εμφανίζεται </w:t>
+      </w:r>
+      <w:proofErr w:type="spellStart"/>
+      <w:r>
+        <w:t>pop-up</w:t>
+      </w:r>
+      <w:proofErr w:type="spellEnd"/>
+      <w:r>
+        <w:t xml:space="preserve"> </w:t>
+      </w:r>
+      <w:proofErr w:type="spellStart"/>
+      <w:r>
+        <w:t>dialog</w:t>
+      </w:r>
+      <w:proofErr w:type="spellEnd"/>
+      <w:r>
+        <w:t xml:space="preserve"> με τις ακόλουθες πληροφορίες :</w:t>
+      </w:r>
+    </w:p>
+    <w:p>
+      <w:pPr>
+        <w:numPr>
           <w:ilvl w:val="1"/>
           <w:numId w:val="3"/>
         </w:numPr>
-        <w:spacing w:before="0"/>
-      </w:pPr>
-      <w:r>
-        <w:t>Οφειλόμενος</w:t>
-      </w:r>
-    </w:p>
-    <w:p>
-      <w:pPr>
-        <w:numPr>
-          <w:ilvl w:val="1"/>
-          <w:numId w:val="3"/>
-        </w:numPr>
-        <w:spacing w:before="0"/>
-      </w:pPr>
-      <w:r>
-        <w:t>Οφειλέτης</w:t>
-      </w:r>
-    </w:p>
-    <w:p>
-      <w:pPr>
-        <w:numPr>
-          <w:ilvl w:val="1"/>
-          <w:numId w:val="3"/>
-        </w:numPr>
-        <w:spacing w:before="0"/>
-      </w:pPr>
-      <w:r>
-        <w:t>Διάστημα ημερομηνιών</w:t>
-      </w:r>
-    </w:p>
-    <w:p>
-      <w:pPr>
-        <w:numPr>
-          <w:ilvl w:val="0"/>
-          <w:numId w:val="3"/>
-        </w:numPr>
-        <w:spacing w:before="0"/>
-      </w:pPr>
-      <w:r>
-        <w:t>Ο διαχειριστής επιλέγει "</w:t>
-      </w:r>
-      <w:proofErr w:type="spellStart"/>
-      <w:r>
-        <w:t>Download</w:t>
-      </w:r>
-      <w:proofErr w:type="spellEnd"/>
-      <w:r>
-        <w:t xml:space="preserve"> </w:t>
-      </w:r>
-      <w:proofErr w:type="spellStart"/>
-      <w:r>
-        <w:t>Raw</w:t>
-      </w:r>
-      <w:proofErr w:type="spellEnd"/>
-      <w:r>
-        <w:t xml:space="preserve"> </w:t>
-      </w:r>
-      <w:proofErr w:type="spellStart"/>
-      <w:r>
-        <w:t>Data</w:t>
-      </w:r>
-      <w:proofErr w:type="spellEnd"/>
-      <w:r>
-        <w:t>" (προαιρετικό).</w:t>
-      </w:r>
-    </w:p>
-    <w:p>
-      <w:pPr>
-        <w:numPr>
-          <w:ilvl w:val="0"/>
-          <w:numId w:val="3"/>
-        </w:numPr>
-        <w:spacing w:before="0"/>
-      </w:pPr>
-      <w:r>
-        <w:t>Ο εκπρόσωπος επιλέγει κάποια καταγραφή πληρωμής κάνοντας κλικ πάνω σε αυτή.</w:t>
-      </w:r>
-    </w:p>
-    <w:p>
-      <w:pPr>
-        <w:numPr>
-          <w:ilvl w:val="0"/>
-          <w:numId w:val="3"/>
-        </w:numPr>
-        <w:spacing w:before="0"/>
-      </w:pPr>
-      <w:r>
-        <w:t xml:space="preserve">Εμφανίζεται </w:t>
-      </w:r>
-      <w:proofErr w:type="spellStart"/>
-      <w:r>
-        <w:t>pop-up</w:t>
-      </w:r>
-      <w:proofErr w:type="spellEnd"/>
-      <w:r>
-        <w:t xml:space="preserve"> </w:t>
-      </w:r>
-      <w:proofErr w:type="spellStart"/>
-      <w:r>
-        <w:t>dialog</w:t>
-      </w:r>
-      <w:proofErr w:type="spellEnd"/>
-      <w:r>
-        <w:t xml:space="preserve"> με τις ακόλουθες πληροφορίες :</w:t>
-      </w:r>
-    </w:p>
-    <w:p>
-      <w:pPr>
-        <w:numPr>
-          <w:ilvl w:val="1"/>
-          <w:numId w:val="3"/>
-        </w:numPr>
         <w:spacing w:before="0" w:after="240"/>
       </w:pPr>
       <w:r>
-        <w:t>Οφειλόμενος, Οφειλέτης, Ημερομηνία οφειλής, Ημερομηνία πληρωμής, Ημερομηνία επικύρωσης</w:t>
+        <w:t>Πιστωτής</w:t>
+      </w:r>
+      <w:r>
+        <w:t>, Οφειλέτης, Ημερομηνία οφειλής, Ημερομηνία πληρωμής, Ημερομηνία επικύρωσης</w:t>
       </w:r>
     </w:p>
     <w:p>
@@ -2079,7 +1866,7 @@
                     <pic:cNvPicPr preferRelativeResize="0"/>
                   </pic:nvPicPr>
                   <pic:blipFill>
-                    <a:blip r:embed="rId8"/>
+                    <a:blip r:embed="rId9"/>
                     <a:srcRect/>
                     <a:stretch>
                       <a:fillRect/>
@@ -2125,7 +1912,7 @@
                     <pic:cNvPicPr preferRelativeResize="0"/>
                   </pic:nvPicPr>
                   <pic:blipFill>
-                    <a:blip r:embed="rId9"/>
+                    <a:blip r:embed="rId10"/>
                     <a:srcRect/>
                     <a:stretch>
                       <a:fillRect/>
@@ -2178,7 +1965,7 @@
                     <pic:cNvPicPr preferRelativeResize="0"/>
                   </pic:nvPicPr>
                   <pic:blipFill>
-                    <a:blip r:embed="rId10"/>
+                    <a:blip r:embed="rId11"/>
                     <a:srcRect/>
                     <a:stretch>
                       <a:fillRect/>
@@ -2458,19 +2245,11 @@
       </w:r>
       <w:proofErr w:type="spellEnd"/>
       <w:r>
-        <w:t xml:space="preserve"> χάρτη υλοποιημένη με Web-</w:t>
-      </w:r>
-      <w:proofErr w:type="spellStart"/>
-      <w:r>
-        <w:t>Based</w:t>
-      </w:r>
-      <w:proofErr w:type="spellEnd"/>
-      <w:r>
-        <w:t xml:space="preserve"> GIS και </w:t>
-      </w:r>
-      <w:proofErr w:type="spellStart"/>
-      <w:r>
-        <w:t>Mapping</w:t>
+        <w:t xml:space="preserve"> χάρτη στηριζόμενη στο </w:t>
+      </w:r>
+      <w:proofErr w:type="spellStart"/>
+      <w:r>
+        <w:t>Google</w:t>
       </w:r>
       <w:proofErr w:type="spellEnd"/>
       <w:r>
@@ -2478,22 +2257,6 @@
       </w:r>
       <w:proofErr w:type="spellStart"/>
       <w:r>
-        <w:t>Libraries</w:t>
-      </w:r>
-      <w:proofErr w:type="spellEnd"/>
-      <w:r>
-        <w:t xml:space="preserve"> και στηριζόμενη στο </w:t>
-      </w:r>
-      <w:proofErr w:type="spellStart"/>
-      <w:r>
-        <w:t>Google</w:t>
-      </w:r>
-      <w:proofErr w:type="spellEnd"/>
-      <w:r>
-        <w:t xml:space="preserve"> </w:t>
-      </w:r>
-      <w:proofErr w:type="spellStart"/>
-      <w:r>
         <w:t>Maps</w:t>
       </w:r>
       <w:proofErr w:type="spellEnd"/>
@@ -2510,6 +2273,11 @@
       </w:r>
       <w:r>
         <w:t>:</w:t>
+      </w:r>
+    </w:p>
+    <w:p>
+      <w:r>
+        <w:t>Βρίσκεται στη δεξιά μεριά της οθόνης.</w:t>
       </w:r>
     </w:p>
     <w:p>
@@ -2533,7 +2301,10 @@
         <w:spacing w:before="0"/>
       </w:pPr>
       <w:r>
-        <w:t>Εταιρεία.</w:t>
+        <w:t>Εταιρεί</w:t>
+      </w:r>
+      <w:r>
+        <w:t>ες</w:t>
       </w:r>
     </w:p>
     <w:p>
@@ -2545,7 +2316,10 @@
         <w:spacing w:before="0"/>
       </w:pPr>
       <w:r>
-        <w:t>Διάστημα Ημερομηνιών.</w:t>
+        <w:t>Διάστημα Ημερομηνιών</w:t>
+      </w:r>
+      <w:r>
+        <w:t xml:space="preserve"> (με τη μορφή επιλογής ημερομηνίας έναρξης και λήξης)</w:t>
       </w:r>
     </w:p>
     <w:p>
@@ -2608,6 +2382,12 @@
         <w:t>)</w:t>
       </w:r>
       <w:r>
+        <w:rPr>
+          <w:b/>
+        </w:rPr>
+        <w:t xml:space="preserve"> </w:t>
+      </w:r>
+      <w:r>
         <w:t>:</w:t>
       </w:r>
     </w:p>
@@ -2637,6 +2417,18 @@
       <w:proofErr w:type="spellEnd"/>
       <w:r>
         <w:t xml:space="preserve"> με πληροφορίες </w:t>
+      </w:r>
+    </w:p>
+    <w:p>
+      <w:pPr>
+        <w:numPr>
+          <w:ilvl w:val="0"/>
+          <w:numId w:val="2"/>
+        </w:numPr>
+        <w:spacing w:before="240" w:after="240"/>
+      </w:pPr>
+      <w:r>
+        <w:t>Διαφορετικό χρώμα ανά εταιρεία</w:t>
       </w:r>
     </w:p>
     <w:p/>
@@ -2650,6 +2442,7 @@
         </w:rPr>
       </w:pPr>
       <w:r>
+        <w:lastRenderedPageBreak/>
         <w:t>2.1.2.4</w:t>
       </w:r>
       <w:r>
@@ -2682,8 +2475,10 @@
         <w:spacing w:before="0"/>
       </w:pPr>
       <w:r>
-        <w:lastRenderedPageBreak/>
-        <w:t>Εταιρεία</w:t>
+        <w:t>Εταιρεί</w:t>
+      </w:r>
+      <w:r>
+        <w:t>ες</w:t>
       </w:r>
     </w:p>
     <w:p>
@@ -2763,7 +2558,13 @@
         <w:spacing w:before="0"/>
       </w:pPr>
       <w:r>
-        <w:t>Σενάριο 1: ο διαχειριστής βλέπει έναν χάρτη της χώρας με ειδικό εικονίδιο να συμβολίζει τα διόδια.</w:t>
+        <w:t xml:space="preserve">Σενάριο 1: ο διαχειριστής </w:t>
+      </w:r>
+      <w:r>
+        <w:t xml:space="preserve">και ο ανώνυμος χρήστης </w:t>
+      </w:r>
+      <w:r>
+        <w:t>βλέπει έναν χάρτη της χώρας με ειδικό εικονίδιο να συμβολίζει τα διόδια.</w:t>
       </w:r>
     </w:p>
     <w:p>
@@ -2775,7 +2576,19 @@
         <w:spacing w:before="0"/>
       </w:pPr>
       <w:r>
-        <w:t xml:space="preserve"> Σενάριο 2: ο εκπρόσωπος βλέπει έναν χάρτη της χώρας με ειδικό εικονίδιο να συμβολίζει τα διόδια και </w:t>
+        <w:t xml:space="preserve"> Σενάριο 2: ο εκπρόσωπος βλέπει έναν χάρτη της χώρας με ειδικ</w:t>
+      </w:r>
+      <w:r>
+        <w:t>ά</w:t>
+      </w:r>
+      <w:r>
+        <w:t xml:space="preserve"> εικονίδι</w:t>
+      </w:r>
+      <w:r>
+        <w:t>α</w:t>
+      </w:r>
+      <w:r>
+        <w:t xml:space="preserve"> να συμβολίζει τα διόδια και </w:t>
       </w:r>
       <w:proofErr w:type="spellStart"/>
       <w:r>
@@ -2783,6 +2596,21 @@
       </w:r>
       <w:proofErr w:type="spellEnd"/>
       <w:r>
+        <w:t xml:space="preserve"> (</w:t>
+      </w:r>
+      <w:r>
+        <w:t>χρωματιστός χάρτης συσχέτισης μεγέθους με θερμότητα χρώματος </w:t>
+      </w:r>
+      <w:r>
+        <w:t xml:space="preserve">όπου </w:t>
+      </w:r>
+      <w:r>
+        <w:t>το πιο θερμό χρώμα συμβολίζει την μεγαλύτερη τιμή</w:t>
+      </w:r>
+      <w:r>
+        <w:t xml:space="preserve"> διελεύσεων)</w:t>
+      </w:r>
+      <w:r>
         <w:t xml:space="preserve"> που προσδιορίζει ποια διόδια έχουν τη μεγαλύτερη κίνηση από πελάτες της εταιρείας του. </w:t>
       </w:r>
       <w:proofErr w:type="spellStart"/>
@@ -2811,6 +2639,9 @@
       <w:proofErr w:type="spellEnd"/>
       <w:r>
         <w:t xml:space="preserve"> της συγκεκριμένης εταιρίας και δεν επηρεάζεται από το εύρος ημερομηνιών των φίλτρων</w:t>
+      </w:r>
+      <w:r>
+        <w:t xml:space="preserve"> ή των επιλεγμένων εταιρειών στα φίλτρα</w:t>
       </w:r>
       <w:r>
         <w:t>.</w:t>
@@ -3160,6 +2991,7 @@
         <w:spacing w:before="0"/>
       </w:pPr>
       <w:r>
+        <w:lastRenderedPageBreak/>
         <w:t xml:space="preserve">Κόστος </w:t>
       </w:r>
       <w:proofErr w:type="spellStart"/>
@@ -3194,7 +3026,6 @@
         <w:pStyle w:val="4"/>
       </w:pPr>
       <w:r>
-        <w:lastRenderedPageBreak/>
         <w:t>2.1.2.5</w:t>
       </w:r>
       <w:r>
@@ -3290,7 +3121,27 @@
         <w:spacing w:before="0"/>
       </w:pPr>
       <w:r>
-        <w:t xml:space="preserve">Εφαρμογή φίλτρων: Κάθε χρήστης μέσω πλευρικού μενού με επιλογές που ανοίγει πατώντας την τριπλή τελεία στο άνω αριστερό μέρος της σελίδας έχει τη δυνατότητα να εφαρμόσει φίλτρα στον χάρτη επιλέγοντας το ποιες εταιρείες θα εμφανίζονται, το για </w:t>
+        <w:t xml:space="preserve">Εφαρμογή φίλτρων: Κάθε χρήστης μέσω πλευρικού μενού με επιλογές που ανοίγει πατώντας την τριπλή τελεία στο άνω </w:t>
+      </w:r>
+      <w:r>
+        <w:t>δεξιά</w:t>
+      </w:r>
+      <w:r>
+        <w:t xml:space="preserve"> μέρος της σελίδας έχει τη δυνατότητα να εφαρμόσει φίλτρα στον χάρτη επιλέγοντας το ποιες εταιρείες θα εμφανίζονται</w:t>
+      </w:r>
+      <w:r>
+        <w:t xml:space="preserve"> (ως εικονίδια τα </w:t>
+      </w:r>
+      <w:proofErr w:type="spellStart"/>
+      <w:r>
+        <w:t>διόδιά</w:t>
+      </w:r>
+      <w:proofErr w:type="spellEnd"/>
+      <w:r>
+        <w:t xml:space="preserve"> τους) και </w:t>
+      </w:r>
+      <w:r>
+        <w:t xml:space="preserve">το για </w:t>
       </w:r>
       <w:proofErr w:type="spellStart"/>
       <w:r>
@@ -3322,15 +3173,7 @@
       </w:r>
       <w:proofErr w:type="spellEnd"/>
       <w:r>
-        <w:t xml:space="preserve"> 30 ημερών), καθώς και στην περίπτωση των εκπροσώπων το για ποιο διάστημα ημερομηνιών θα φτιάχνεται το </w:t>
-      </w:r>
-      <w:proofErr w:type="spellStart"/>
-      <w:r>
-        <w:t>heatmap</w:t>
-      </w:r>
-      <w:proofErr w:type="spellEnd"/>
-      <w:r>
-        <w:t>.</w:t>
+        <w:t xml:space="preserve"> 30 ημερών).</w:t>
       </w:r>
     </w:p>
     <w:p>
@@ -3386,7 +3229,52 @@
         <w:spacing w:before="0"/>
       </w:pPr>
       <w:r>
-        <w:t xml:space="preserve">Μετακίνηση στον χάρτη: Με παρατεταμένο αριστερό κλικ οι χρήστες μπορούν να μετακινηθούν στον χάρτη και με χρήση της ροδέλας του ποντικιού μπορούν να τον </w:t>
+        <w:t xml:space="preserve">Μετακίνηση στον χάρτη: Με παρατεταμένο αριστερό κλικ </w:t>
+      </w:r>
+      <w:r>
+        <w:t>και μετακίνηση του κέρσορα (</w:t>
+      </w:r>
+      <w:r>
+        <w:rPr>
+          <w:lang w:val="en-US"/>
+        </w:rPr>
+        <w:t>drag</w:t>
+      </w:r>
+      <w:r>
+        <w:t xml:space="preserve">) </w:t>
+      </w:r>
+      <w:r>
+        <w:t xml:space="preserve">οι χρήστες μπορούν να μετακινηθούν στον χάρτη και με χρήση της ροδέλας </w:t>
+      </w:r>
+      <w:r>
+        <w:t xml:space="preserve">κύλισης </w:t>
+      </w:r>
+      <w:r>
+        <w:t xml:space="preserve">του ποντικιού </w:t>
+      </w:r>
+      <w:r>
+        <w:t xml:space="preserve">ή της ανάλογης κίνησης στο </w:t>
+      </w:r>
+      <w:r>
+        <w:rPr>
+          <w:lang w:val="en-US"/>
+        </w:rPr>
+        <w:t>touch</w:t>
+      </w:r>
+      <w:r>
+        <w:t xml:space="preserve"> </w:t>
+      </w:r>
+      <w:r>
+        <w:rPr>
+          <w:lang w:val="en-US"/>
+        </w:rPr>
+        <w:t>pad</w:t>
+      </w:r>
+      <w:r>
+        <w:t xml:space="preserve"> </w:t>
+      </w:r>
+      <w:r>
+        <w:t xml:space="preserve">μπορούν να τον </w:t>
       </w:r>
       <w:proofErr w:type="spellStart"/>
       <w:r>
@@ -3456,7 +3344,7 @@
                     <pic:cNvPicPr preferRelativeResize="0"/>
                   </pic:nvPicPr>
                   <pic:blipFill>
-                    <a:blip r:embed="rId11"/>
+                    <a:blip r:embed="rId12"/>
                     <a:srcRect/>
                     <a:stretch>
                       <a:fillRect/>
@@ -3499,7 +3387,7 @@
                     <pic:cNvPicPr preferRelativeResize="0"/>
                   </pic:nvPicPr>
                   <pic:blipFill>
-                    <a:blip r:embed="rId12"/>
+                    <a:blip r:embed="rId13"/>
                     <a:srcRect/>
                     <a:stretch>
                       <a:fillRect/>
@@ -3564,7 +3452,7 @@
                     <pic:cNvPicPr preferRelativeResize="0"/>
                   </pic:nvPicPr>
                   <pic:blipFill>
-                    <a:blip r:embed="rId13"/>
+                    <a:blip r:embed="rId14"/>
                     <a:srcRect/>
                     <a:stretch>
                       <a:fillRect/>
@@ -3603,7 +3491,19 @@
     </w:p>
     <w:p>
       <w:r>
-        <w:t>Είναι απαραίτητο να εξασφαλίζεται η καλή ταχύτητα ανταπόκρισης του χάρτη.</w:t>
+        <w:t>Είναι απαραίτητο να εξασφαλίζεται η καλή ταχύτητα ανταπόκρισης του χάρτη</w:t>
+      </w:r>
+      <w:r>
+        <w:t xml:space="preserve"> (</w:t>
+      </w:r>
+      <w:r>
+        <w:t>απόκριση σε κάθε κίνηση εντός 0.5 δευτερολέπτων</w:t>
+      </w:r>
+      <w:r>
+        <w:t>)</w:t>
+      </w:r>
+      <w:r>
+        <w:t>.</w:t>
       </w:r>
     </w:p>
     <w:p>
@@ -3792,7 +3692,16 @@
         </w:numPr>
       </w:pPr>
       <w:r>
-        <w:t>Κεντρικός Τίτλος: "Πύλη Στατιστικών".</w:t>
+        <w:t>Κεντρικός Τίτλος: "</w:t>
+      </w:r>
+      <w:r>
+        <w:rPr>
+          <w:lang w:val="en-US"/>
+        </w:rPr>
+        <w:t>Statistics</w:t>
+      </w:r>
+      <w:r>
+        <w:t>".</w:t>
       </w:r>
     </w:p>
     <w:p>
@@ -3803,7 +3712,7 @@
         </w:numPr>
       </w:pPr>
       <w:r>
-        <w:t>Πλευρικό Μενού (</w:t>
+        <w:t>Μενού (</w:t>
       </w:r>
       <w:proofErr w:type="spellStart"/>
       <w:r>
@@ -3813,85 +3722,67 @@
       <w:r>
         <w:t>):</w:t>
       </w:r>
+      <w:r>
+        <w:br/>
+      </w:r>
+      <w:r>
+        <w:t>Στο άνω μέρος της οθόνης.</w:t>
+      </w:r>
     </w:p>
     <w:p>
       <w:pPr>
         <w:numPr>
           <w:ilvl w:val="2"/>
-          <w:numId w:val="13"/>
-        </w:numPr>
-      </w:pPr>
-      <w:r>
-        <w:t>Φίλτρα:</w:t>
+          <w:numId w:val="17"/>
+        </w:numPr>
+        <w:spacing w:before="0"/>
+      </w:pPr>
+      <w:r>
+        <w:t>Φίλτρ</w:t>
+      </w:r>
+      <w:r>
+        <w:t xml:space="preserve">ο επιλογής διαστήματος ημερομηνιών </w:t>
+      </w:r>
+      <w:r>
+        <w:t>(με τη μορφή επιλογής ημερομηνίας έναρξης και λήξης)</w:t>
       </w:r>
     </w:p>
     <w:p>
       <w:pPr>
         <w:numPr>
           <w:ilvl w:val="3"/>
-          <w:numId w:val="13"/>
-        </w:numPr>
-      </w:pPr>
-      <w:r>
-        <w:t>Επιλογή Εταιρείας (για Διαχειριστές).</w:t>
-      </w:r>
-    </w:p>
-    <w:p>
-      <w:pPr>
-        <w:numPr>
-          <w:ilvl w:val="3"/>
-          <w:numId w:val="13"/>
-        </w:numPr>
-      </w:pPr>
-      <w:r>
-        <w:t>Διάστημα Ημερομηνιών.</w:t>
-      </w:r>
-    </w:p>
-    <w:p>
-      <w:pPr>
-        <w:numPr>
-          <w:ilvl w:val="3"/>
-          <w:numId w:val="13"/>
-        </w:numPr>
-      </w:pPr>
-      <w:r>
-        <w:t>Επιλογή Διοδίων.</w:t>
-      </w:r>
-    </w:p>
-    <w:p>
-      <w:pPr>
-        <w:numPr>
-          <w:ilvl w:val="3"/>
-          <w:numId w:val="13"/>
-        </w:numPr>
-      </w:pPr>
-      <w:r>
-        <w:t>Επιλογή Εκπροσώπου (μόνο για Διαχειριστές).</w:t>
+          <w:numId w:val="17"/>
+        </w:numPr>
+        <w:spacing w:before="0"/>
+      </w:pPr>
+      <w:r>
+        <w:t xml:space="preserve">Για τον διαχειριστή </w:t>
+      </w:r>
+      <w:r>
+        <w:t>είναι υποχρεωτική η</w:t>
+      </w:r>
+      <w:r>
+        <w:t xml:space="preserve"> επιλογή να δει τα στατιστικά όπως θα τα έβλεπε ένας συγκεκριμένος εκπρόσωπος εταιρείας</w:t>
       </w:r>
     </w:p>
     <w:p>
       <w:pPr>
         <w:numPr>
           <w:ilvl w:val="2"/>
-          <w:numId w:val="13"/>
-        </w:numPr>
-      </w:pPr>
-      <w:r>
-        <w:t>Κουμπί "Εφαρμογή Φίλτρων" (υποβάλλει τις επιλογές).</w:t>
-      </w:r>
-    </w:p>
-    <w:p>
-      <w:pPr>
-        <w:numPr>
-          <w:ilvl w:val="2"/>
-          <w:numId w:val="13"/>
-        </w:numPr>
-        <w:spacing w:before="0" w:after="240"/>
-      </w:pPr>
-      <w:r>
-        <w:t xml:space="preserve">Κουμπί “Επαναφορά Αρχικών Ρυθμίσεων” </w:t>
-      </w:r>
-    </w:p>
+          <w:numId w:val="17"/>
+        </w:numPr>
+        <w:spacing w:before="0"/>
+      </w:pPr>
+      <w:r>
+        <w:t>Κουμπί "Εφαρμογή Φίλτρων" (υποβάλλει τις επιλογές)</w:t>
+      </w:r>
+    </w:p>
+    <w:p>
+      <w:pPr>
+        <w:ind w:left="720"/>
+      </w:pPr>
+    </w:p>
+    <w:p/>
     <w:p/>
     <w:p>
       <w:pPr>
@@ -3930,7 +3821,7 @@
         <w:spacing w:before="0"/>
       </w:pPr>
       <w:r>
-        <w:t>Εταιρείες που συμπεριλαμβάνονται</w:t>
+        <w:t>Διάστημα ημερομηνιών</w:t>
       </w:r>
     </w:p>
     <w:p>
@@ -3942,50 +3833,31 @@
         <w:spacing w:before="0"/>
       </w:pPr>
       <w:r>
-        <w:t>Διάστημα ημερομηνιών</w:t>
-      </w:r>
-    </w:p>
-    <w:p>
-      <w:pPr>
-        <w:numPr>
-          <w:ilvl w:val="1"/>
-          <w:numId w:val="29"/>
-        </w:numPr>
-        <w:spacing w:before="0"/>
-      </w:pPr>
-      <w:proofErr w:type="spellStart"/>
-      <w:r>
-        <w:t>Ποιά</w:t>
-      </w:r>
-      <w:proofErr w:type="spellEnd"/>
-      <w:r>
-        <w:t xml:space="preserve"> διόδια να συμπεριληφθούν αν πρόκειται για τα στατιστικά του πόσοι πελάτες μιας εταιρείας πέρασαν από διόδια άλλων εταιρειών και </w:t>
-      </w:r>
-      <w:proofErr w:type="spellStart"/>
-      <w:r>
-        <w:t>ποιών</w:t>
-      </w:r>
-      <w:proofErr w:type="spellEnd"/>
-      <w:r>
-        <w:t xml:space="preserve"> άλλων εταιρειών. Σε αυτή την περίπτωση ο διαχειριστής (σενάριο 1) μπορεί να το κάνει αυτό για όλες τις εταιρείες ενώ οι εκπρόσωποι (σενάριο 2) μόνο για τη δική τους εταιρεία.</w:t>
-      </w:r>
-    </w:p>
-    <w:p>
-      <w:pPr>
-        <w:numPr>
-          <w:ilvl w:val="1"/>
-          <w:numId w:val="29"/>
-        </w:numPr>
-        <w:spacing w:before="0"/>
-      </w:pPr>
-      <w:r>
-        <w:t>Ο διαχειριστής μπορεί να ορίσει έναν εκπρόσωπο και να βλέπει τα στατιστικά που εμφανίζονται σε αυτόν</w:t>
+        <w:t xml:space="preserve">Ο διαχειριστής </w:t>
+      </w:r>
+      <w:r>
+        <w:t>πρέπει</w:t>
+      </w:r>
+      <w:r>
+        <w:t xml:space="preserve"> να ορίσει έναν εκπρόσωπο </w:t>
+      </w:r>
+      <w:r>
+        <w:t xml:space="preserve">ώστε </w:t>
+      </w:r>
+      <w:r>
+        <w:t>να βλέπει τα στατιστικά που εμφανίζονται σε αυτόν</w:t>
       </w:r>
     </w:p>
     <w:p>
       <w:r>
         <w:t>Δεδομένα εξόδου:</w:t>
       </w:r>
+    </w:p>
+    <w:p>
+      <w:pPr>
+        <w:spacing w:before="0"/>
+        <w:ind w:left="2160"/>
+      </w:pPr>
     </w:p>
     <w:p>
       <w:pPr>
@@ -3993,9 +3865,10 @@
           <w:ilvl w:val="0"/>
           <w:numId w:val="15"/>
         </w:numPr>
-      </w:pPr>
-      <w:r>
-        <w:t>Σενάριο 1: Ο διαχειριστής λαμβάνει τα εξής δεδομένα εξόδου:</w:t>
+        <w:spacing w:before="0"/>
+      </w:pPr>
+      <w:r>
+        <w:t>Σενάριο 2: Ο εκπρόσωπος λαμβάνει τα εξής δεδομένα εξόδου:</w:t>
       </w:r>
     </w:p>
     <w:p>
@@ -4007,15 +3880,64 @@
         <w:spacing w:before="0"/>
       </w:pPr>
       <w:r>
-        <w:t xml:space="preserve">Ένα διάγραμμα </w:t>
-      </w:r>
-      <w:proofErr w:type="spellStart"/>
-      <w:r>
-        <w:t>dependency</w:t>
-      </w:r>
-      <w:proofErr w:type="spellEnd"/>
-      <w:r>
-        <w:t xml:space="preserve"> σε μορφή τροχού με τις διαβάσεις πελατών κάθε εταιρείας από διόδια άλλης εταιρείας</w:t>
+        <w:t>Ένα</w:t>
+      </w:r>
+      <w:r>
+        <w:t xml:space="preserve"> </w:t>
+      </w:r>
+      <w:r>
+        <w:t>διάγραμμα</w:t>
+      </w:r>
+      <w:r>
+        <w:t xml:space="preserve"> </w:t>
+      </w:r>
+      <w:r>
+        <w:t>τύπου</w:t>
+      </w:r>
+      <w:r>
+        <w:t xml:space="preserve"> “</w:t>
+      </w:r>
+      <w:r>
+        <w:rPr>
+          <w:lang w:val="en-US"/>
+        </w:rPr>
+        <w:t>stacked</w:t>
+      </w:r>
+      <w:r>
+        <w:t xml:space="preserve"> </w:t>
+      </w:r>
+      <w:r>
+        <w:rPr>
+          <w:lang w:val="en-US"/>
+        </w:rPr>
+        <w:t>area</w:t>
+      </w:r>
+      <w:r>
+        <w:t xml:space="preserve"> </w:t>
+      </w:r>
+      <w:r>
+        <w:rPr>
+          <w:lang w:val="en-US"/>
+        </w:rPr>
+        <w:t>chart</w:t>
+      </w:r>
+      <w:r>
+        <w:t xml:space="preserve">” </w:t>
+      </w:r>
+      <w:r>
+        <w:t xml:space="preserve">για </w:t>
+      </w:r>
+      <w:r>
+        <w:t>το δοθέν χρονικό διάστημα</w:t>
+      </w:r>
+      <w:r>
+        <w:t xml:space="preserve"> </w:t>
+      </w:r>
+      <w:r>
+        <w:t xml:space="preserve">με </w:t>
+      </w:r>
+      <w:r>
+        <w:t>δύο ροές: μία με εξερχόμενες και μία με εισερχόμενες χρεώσεις και τη χρονική τους εξέλιξη. Ο οριζόντιος άξονας του γραφήματος αντιπροσωπεύει τον χρόνο και το ύψος της κάθε ροής το ποσό των χρεώσεων/πιστώσεων τη δεδομένη στιγμή</w:t>
       </w:r>
     </w:p>
     <w:p>
@@ -4027,15 +3949,34 @@
         <w:spacing w:before="0"/>
       </w:pPr>
       <w:r>
-        <w:t xml:space="preserve"> Ένα διάγραμμα </w:t>
-      </w:r>
-      <w:proofErr w:type="spellStart"/>
-      <w:r>
-        <w:t>dependency</w:t>
-      </w:r>
-      <w:proofErr w:type="spellEnd"/>
-      <w:r>
-        <w:t xml:space="preserve"> σε μορφή τροχού για τα τρέχοντα χρέη κάθε εταιρείας</w:t>
+        <w:t xml:space="preserve"> </w:t>
+      </w:r>
+      <w:r>
+        <w:t xml:space="preserve">Ένα διάγραμμα </w:t>
+      </w:r>
+      <w:r>
+        <w:t xml:space="preserve">τύπου </w:t>
+      </w:r>
+      <w:r>
+        <w:rPr>
+          <w:lang w:val="en-US"/>
+        </w:rPr>
+        <w:t>pie</w:t>
+      </w:r>
+      <w:r>
+        <w:t xml:space="preserve"> </w:t>
+      </w:r>
+      <w:r>
+        <w:rPr>
+          <w:lang w:val="en-US"/>
+        </w:rPr>
+        <w:t>chart</w:t>
+      </w:r>
+      <w:r>
+        <w:t xml:space="preserve"> </w:t>
+      </w:r>
+      <w:r>
+        <w:t>που δείχνει την κατανομή των εισερχόμενων διελεύσεων σε δικά του διόδια ανά εταιρεία στο δοθέν χρονικό διάστημα</w:t>
       </w:r>
     </w:p>
     <w:p>
@@ -4047,7 +3988,40 @@
         <w:spacing w:before="0"/>
       </w:pPr>
       <w:r>
-        <w:t>Οποιοδήποτε εκ των διαγραμμάτων που μπορούν να δουν οι εκπρόσωποι των εταιρειών με βάση το δεδομένο εισόδου 1d που προαναφέρθηκε.</w:t>
+        <w:t xml:space="preserve"> </w:t>
+      </w:r>
+      <w:r>
+        <w:t xml:space="preserve">Ένα διάγραμμα τύπου </w:t>
+      </w:r>
+      <w:r>
+        <w:rPr>
+          <w:lang w:val="en-US"/>
+        </w:rPr>
+        <w:t>pie</w:t>
+      </w:r>
+      <w:r>
+        <w:t xml:space="preserve"> </w:t>
+      </w:r>
+      <w:r>
+        <w:rPr>
+          <w:lang w:val="en-US"/>
+        </w:rPr>
+        <w:t>chart</w:t>
+      </w:r>
+      <w:r>
+        <w:t xml:space="preserve"> που δείχνει την κατανομή των ε</w:t>
+      </w:r>
+      <w:r>
+        <w:t>ξ</w:t>
+      </w:r>
+      <w:r>
+        <w:t xml:space="preserve">ερχόμενων διελεύσεων σε διόδια </w:t>
+      </w:r>
+      <w:r>
+        <w:t xml:space="preserve">άλλων εταιρειών </w:t>
+      </w:r>
+      <w:r>
+        <w:t>ανά εταιρεία στο δοθέν χρονικό διάστημα</w:t>
       </w:r>
     </w:p>
     <w:p>
@@ -4059,73 +4033,37 @@
         <w:spacing w:before="0"/>
       </w:pPr>
       <w:r>
-        <w:t>Σενάριο 2: Ο εκπρόσωπος λαμβάνει τα εξής δεδομένα εξόδου σε μορφή ιστογραμμάτων:</w:t>
-      </w:r>
-    </w:p>
-    <w:p>
-      <w:pPr>
-        <w:numPr>
-          <w:ilvl w:val="1"/>
-          <w:numId w:val="15"/>
-        </w:numPr>
-        <w:spacing w:before="0"/>
-      </w:pPr>
-      <w:r>
-        <w:lastRenderedPageBreak/>
-        <w:t xml:space="preserve">Πόσοι πελάτες άλλων εταιρειών πέρασαν από τα </w:t>
-      </w:r>
-      <w:proofErr w:type="spellStart"/>
-      <w:r>
-        <w:t>διόδιά</w:t>
-      </w:r>
-      <w:proofErr w:type="spellEnd"/>
-      <w:r>
-        <w:t xml:space="preserve"> της εταιρείας τους την προηγούμενη μέρα</w:t>
-      </w:r>
-    </w:p>
-    <w:p>
-      <w:pPr>
-        <w:numPr>
-          <w:ilvl w:val="1"/>
-          <w:numId w:val="15"/>
-        </w:numPr>
-        <w:spacing w:before="0"/>
-      </w:pPr>
-      <w:r>
-        <w:t>Πόσοι πελάτες της εταιρείας του πέρασαν από διόδια άλλων εταιρειών την προηγούμενη μέρα</w:t>
-      </w:r>
-    </w:p>
-    <w:p>
-      <w:pPr>
-        <w:numPr>
-          <w:ilvl w:val="1"/>
-          <w:numId w:val="15"/>
-        </w:numPr>
-        <w:spacing w:before="0"/>
-      </w:pPr>
-      <w:r>
-        <w:t xml:space="preserve">Μέση καθυστέρηση πληρωμής (εξετάζουμε τις καθυστερήσεις </w:t>
-      </w:r>
-      <w:proofErr w:type="spellStart"/>
-      <w:r>
-        <w:t>ανα</w:t>
-      </w:r>
-      <w:proofErr w:type="spellEnd"/>
-      <w:r>
-        <w:t xml:space="preserve"> ημέρα)  προς την εταιρεία του από άλλη εταιρεία το διάστημα των προηγούμενων 30 ημερών</w:t>
-      </w:r>
-    </w:p>
-    <w:p>
-      <w:pPr>
-        <w:numPr>
-          <w:ilvl w:val="1"/>
-          <w:numId w:val="15"/>
-        </w:numPr>
-        <w:spacing w:before="0"/>
-      </w:pPr>
-      <w:r>
-        <w:t>Σύνολο χρεών προς την εταιρεία του και της εταιρείας του από/προς κάθε άλλη εταιρεία</w:t>
-      </w:r>
+        <w:t xml:space="preserve">Σενάριο 2: Ο </w:t>
+      </w:r>
+      <w:r>
+        <w:t>διαχειριστής</w:t>
+      </w:r>
+      <w:r>
+        <w:t xml:space="preserve"> λαμβάνει τα δεδομένα εξόδου</w:t>
+      </w:r>
+      <w:r>
+        <w:t xml:space="preserve"> του εκπροσώπου που έχει επιλέξει όπως αυτά </w:t>
+      </w:r>
+      <w:proofErr w:type="spellStart"/>
+      <w:r>
+        <w:t>περιγράφησαν</w:t>
+      </w:r>
+      <w:proofErr w:type="spellEnd"/>
+      <w:r>
+        <w:t xml:space="preserve"> παραπάνω.</w:t>
+      </w:r>
+    </w:p>
+    <w:p>
+      <w:pPr>
+        <w:spacing w:before="0"/>
+        <w:ind w:left="1440"/>
+      </w:pPr>
+    </w:p>
+    <w:p>
+      <w:pPr>
+        <w:spacing w:before="0"/>
+        <w:ind w:left="2160"/>
+      </w:pPr>
     </w:p>
     <w:p>
       <w:pPr>
@@ -4162,7 +4100,16 @@
         </w:numPr>
       </w:pPr>
       <w:r>
-        <w:t>Είσοδος στην πύλη στατιστικών: Οι χρήστες των σεναρίων 1 και 2 επιλέγουν το κουμπί “Πύλη Στατιστικών” στην αρχική σελίδα της εφαρμογής και μεταβαίνουν στη σελίδα στατιστικών.</w:t>
+        <w:t>Είσοδος στην πύλη στατιστικών: Οι χρήστες των σεναρίων 1 και 2 επιλέγουν το κουμπί “</w:t>
+      </w:r>
+      <w:r>
+        <w:rPr>
+          <w:lang w:val="en-US"/>
+        </w:rPr>
+        <w:t>Statistics</w:t>
+      </w:r>
+      <w:r>
+        <w:t>” στην αρχική σελίδα της εφαρμογής και μεταβαίνουν στη σελίδα στατιστικών.</w:t>
       </w:r>
     </w:p>
     <w:p>
@@ -4206,15 +4153,27 @@
         <w:spacing w:before="0"/>
       </w:pPr>
       <w:r>
-        <w:t xml:space="preserve">Ένα διάγραμμα </w:t>
-      </w:r>
-      <w:proofErr w:type="spellStart"/>
-      <w:r>
-        <w:t>dependency</w:t>
-      </w:r>
-      <w:proofErr w:type="spellEnd"/>
-      <w:r>
-        <w:t xml:space="preserve"> σε μορφή τροχού με τις διελεύσεις πελατών κάθε εταιρείας από διόδια άλλης εταιρείας</w:t>
+        <w:t xml:space="preserve">Κενή σελίδα μέχρις </w:t>
+      </w:r>
+      <w:proofErr w:type="spellStart"/>
+      <w:r>
+        <w:t>ώτου</w:t>
+      </w:r>
+      <w:proofErr w:type="spellEnd"/>
+      <w:r>
+        <w:t xml:space="preserve"> να επιλέξει ως ποιος εκπρόσωπος θα βλέπει τα στατιστικά</w:t>
+      </w:r>
+    </w:p>
+    <w:p>
+      <w:pPr>
+        <w:numPr>
+          <w:ilvl w:val="1"/>
+          <w:numId w:val="28"/>
+        </w:numPr>
+        <w:spacing w:before="0"/>
+      </w:pPr>
+      <w:r>
+        <w:t>Σενάριο 2: Ο εκπρόσωπος βλέπει:</w:t>
       </w:r>
     </w:p>
     <w:p>
@@ -4226,27 +4185,52 @@
         <w:spacing w:before="0"/>
       </w:pPr>
       <w:r>
-        <w:t xml:space="preserve"> Ένα διάγραμμα </w:t>
-      </w:r>
-      <w:proofErr w:type="spellStart"/>
-      <w:r>
-        <w:t>dependency</w:t>
-      </w:r>
-      <w:proofErr w:type="spellEnd"/>
-      <w:r>
-        <w:t xml:space="preserve"> σε μορφή τροχού για τα τρέχοντα χρέη κάθε εταιρείας</w:t>
-      </w:r>
-    </w:p>
-    <w:p>
-      <w:pPr>
-        <w:numPr>
-          <w:ilvl w:val="1"/>
-          <w:numId w:val="28"/>
-        </w:numPr>
-        <w:spacing w:before="0"/>
-      </w:pPr>
-      <w:r>
-        <w:t>Σενάριο 2: Ο εκπρόσωπος βλέπει:</w:t>
+        <w:t>Ένα</w:t>
+      </w:r>
+      <w:r>
+        <w:t xml:space="preserve"> </w:t>
+      </w:r>
+      <w:r>
+        <w:t>διάγραμμα</w:t>
+      </w:r>
+      <w:r>
+        <w:t xml:space="preserve"> </w:t>
+      </w:r>
+      <w:r>
+        <w:t>τύπου</w:t>
+      </w:r>
+      <w:r>
+        <w:t xml:space="preserve"> “</w:t>
+      </w:r>
+      <w:r>
+        <w:rPr>
+          <w:lang w:val="en-US"/>
+        </w:rPr>
+        <w:t>stacked</w:t>
+      </w:r>
+      <w:r>
+        <w:t xml:space="preserve"> </w:t>
+      </w:r>
+      <w:r>
+        <w:rPr>
+          <w:lang w:val="en-US"/>
+        </w:rPr>
+        <w:t>area</w:t>
+      </w:r>
+      <w:r>
+        <w:t xml:space="preserve"> </w:t>
+      </w:r>
+      <w:r>
+        <w:rPr>
+          <w:lang w:val="en-US"/>
+        </w:rPr>
+        <w:t>chart</w:t>
+      </w:r>
+      <w:r>
+        <w:t xml:space="preserve">” </w:t>
+      </w:r>
+      <w:r>
+        <w:t>για το δοθέν χρονικό διάστημα με δύο ροές: μία με εξερχόμενες και μία με εισερχόμενες χρεώσεις και τη χρονική τους εξέλιξη. Ο οριζόντιος άξονας του γραφήματος αντιπροσωπεύει τον χρόνο και το ύψος της κάθε ροής το ποσό των χρεώσεων/πιστώσεων τη δεδομένη στιγμή</w:t>
       </w:r>
     </w:p>
     <w:p>
@@ -4258,15 +4242,28 @@
         <w:spacing w:before="0"/>
       </w:pPr>
       <w:r>
-        <w:t xml:space="preserve">Πόσοι πελάτες άλλων εταιρειών πέρασαν από τα </w:t>
-      </w:r>
-      <w:proofErr w:type="spellStart"/>
-      <w:r>
-        <w:t>διόδιά</w:t>
-      </w:r>
-      <w:proofErr w:type="spellEnd"/>
-      <w:r>
-        <w:t xml:space="preserve"> της εταιρείας τους την προηγούμενη μέρα</w:t>
+        <w:t xml:space="preserve"> </w:t>
+      </w:r>
+      <w:r>
+        <w:t xml:space="preserve">Ένα διάγραμμα τύπου </w:t>
+      </w:r>
+      <w:r>
+        <w:rPr>
+          <w:lang w:val="en-US"/>
+        </w:rPr>
+        <w:t>pie</w:t>
+      </w:r>
+      <w:r>
+        <w:t xml:space="preserve"> </w:t>
+      </w:r>
+      <w:r>
+        <w:rPr>
+          <w:lang w:val="en-US"/>
+        </w:rPr>
+        <w:t>chart</w:t>
+      </w:r>
+      <w:r>
+        <w:t xml:space="preserve"> που δείχνει την κατανομή των εισερχόμενων διελεύσεων σε δικά του διόδια ανά εταιρεία στο δοθέν χρονικό διάστημα</w:t>
       </w:r>
     </w:p>
     <w:p>
@@ -4278,32 +4275,35 @@
         <w:spacing w:before="0"/>
       </w:pPr>
       <w:r>
-        <w:t>Πόσοι πελάτες της εταιρείας του πέρασαν από διόδια άλλων εταιρειών την προηγούμενη μέρα</w:t>
-      </w:r>
-    </w:p>
-    <w:p>
-      <w:pPr>
-        <w:numPr>
-          <w:ilvl w:val="2"/>
-          <w:numId w:val="28"/>
-        </w:numPr>
-        <w:spacing w:before="0"/>
-      </w:pPr>
-      <w:r>
-        <w:t>Μέση καθυστέρηση πληρωμής  προς την εταιρεία του από άλλη εταιρεία το διάστημα των προηγούμενων 30 ημερών</w:t>
-      </w:r>
-    </w:p>
-    <w:p>
-      <w:pPr>
-        <w:numPr>
-          <w:ilvl w:val="2"/>
-          <w:numId w:val="28"/>
-        </w:numPr>
-        <w:spacing w:before="0"/>
-      </w:pPr>
-      <w:r>
-        <w:t>Σύνολο χρεών προς την εταιρεία του και της εταιρείας του από/προς κάθε άλλη εταιρεία</w:t>
-      </w:r>
+        <w:t xml:space="preserve"> </w:t>
+      </w:r>
+      <w:r>
+        <w:t xml:space="preserve">Ένα διάγραμμα τύπου </w:t>
+      </w:r>
+      <w:r>
+        <w:rPr>
+          <w:lang w:val="en-US"/>
+        </w:rPr>
+        <w:t>pie</w:t>
+      </w:r>
+      <w:r>
+        <w:t xml:space="preserve"> </w:t>
+      </w:r>
+      <w:r>
+        <w:rPr>
+          <w:lang w:val="en-US"/>
+        </w:rPr>
+        <w:t>chart</w:t>
+      </w:r>
+      <w:r>
+        <w:t xml:space="preserve"> που δείχνει την κατανομή των εξερχόμενων διελεύσεων σε διόδια άλλων εταιρειών ανά εταιρεία στο δοθέν χρονικό διάστημα</w:t>
+      </w:r>
+    </w:p>
+    <w:p>
+      <w:pPr>
+        <w:spacing w:before="0"/>
+        <w:ind w:left="1800"/>
+      </w:pPr>
     </w:p>
     <w:p>
       <w:pPr>
@@ -4314,142 +4314,13 @@
         <w:spacing w:before="0"/>
       </w:pPr>
       <w:r>
-        <w:t>Ο χρήστης μπορεί να εφαρμόσει διαφορετικά φίλτρα ανάλογα με τον ρόλο του και στη συνέχεια η σελίδα ανανεώνεται δυναμικά παράγοντας τα γραφήματα που αιτήθηκε ο χρήστης:</w:t>
-      </w:r>
-    </w:p>
-    <w:p>
-      <w:pPr>
-        <w:numPr>
-          <w:ilvl w:val="1"/>
-          <w:numId w:val="28"/>
-        </w:numPr>
-        <w:spacing w:before="0"/>
-      </w:pPr>
-      <w:r>
-        <w:t>Σενάριο 1: Ο διαχειριστής επιλέγει από τα φίλτρα:</w:t>
-      </w:r>
-    </w:p>
-    <w:p>
-      <w:pPr>
-        <w:numPr>
-          <w:ilvl w:val="2"/>
-          <w:numId w:val="28"/>
-        </w:numPr>
-        <w:spacing w:before="0"/>
-      </w:pPr>
-      <w:r>
-        <w:t>Εταιρείες που συμπεριλαμβάνονται</w:t>
-      </w:r>
-    </w:p>
-    <w:p>
-      <w:pPr>
-        <w:numPr>
-          <w:ilvl w:val="2"/>
-          <w:numId w:val="28"/>
-        </w:numPr>
-        <w:spacing w:before="0"/>
-      </w:pPr>
-      <w:r>
-        <w:t>Διάστημα ημερομηνιών</w:t>
-      </w:r>
-    </w:p>
-    <w:p>
-      <w:pPr>
-        <w:numPr>
-          <w:ilvl w:val="2"/>
-          <w:numId w:val="28"/>
-        </w:numPr>
-        <w:spacing w:before="0"/>
-      </w:pPr>
-      <w:r>
-        <w:t>Ο διαχειριστής μπορεί να ορίσει έναν εκπρόσωπο και να βλέπει τα στατιστικά που εμφανίζονται σε αυτόν</w:t>
-      </w:r>
-    </w:p>
-    <w:p>
-      <w:pPr>
-        <w:numPr>
-          <w:ilvl w:val="2"/>
-          <w:numId w:val="28"/>
-        </w:numPr>
-        <w:spacing w:before="0"/>
-      </w:pPr>
-      <w:proofErr w:type="spellStart"/>
-      <w:r>
-        <w:t>Ποιά</w:t>
-      </w:r>
-      <w:proofErr w:type="spellEnd"/>
-      <w:r>
-        <w:t xml:space="preserve"> διόδια να συμπεριληφθούν αν πρόκειται για τα στατιστικά του πόσοι πελάτες μιας εταιρείας πέρασαν από διόδια άλλων εταιρειών και </w:t>
-      </w:r>
-      <w:proofErr w:type="spellStart"/>
-      <w:r>
-        <w:t>ποιών</w:t>
-      </w:r>
-      <w:proofErr w:type="spellEnd"/>
-      <w:r>
-        <w:t xml:space="preserve"> άλλων εταιρειών. Σε αυτή την περίπτωση ο διαχειριστής (σενάριο 1) μπορεί να το κάνει αυτό για όλες τις εταιρείες.</w:t>
-      </w:r>
-    </w:p>
-    <w:p>
-      <w:pPr>
-        <w:numPr>
-          <w:ilvl w:val="1"/>
-          <w:numId w:val="28"/>
-        </w:numPr>
-        <w:spacing w:before="0"/>
-      </w:pPr>
-      <w:r>
-        <w:t>Σενάριο 2: Ο εκπρόσωπος επιλέγει από τα φίλτρα:</w:t>
-      </w:r>
-    </w:p>
-    <w:p>
-      <w:pPr>
-        <w:numPr>
-          <w:ilvl w:val="2"/>
-          <w:numId w:val="28"/>
-        </w:numPr>
-        <w:spacing w:before="0"/>
-      </w:pPr>
-      <w:r>
-        <w:t>Εταιρείες που συμπεριλαμβάνονται</w:t>
-      </w:r>
-    </w:p>
-    <w:p>
-      <w:pPr>
-        <w:numPr>
-          <w:ilvl w:val="2"/>
-          <w:numId w:val="28"/>
-        </w:numPr>
-        <w:spacing w:before="0"/>
-      </w:pPr>
-      <w:r>
-        <w:lastRenderedPageBreak/>
-        <w:t>Διάστημα ημερομηνιών</w:t>
-      </w:r>
-    </w:p>
-    <w:p>
-      <w:pPr>
-        <w:numPr>
-          <w:ilvl w:val="2"/>
-          <w:numId w:val="28"/>
-        </w:numPr>
-        <w:spacing w:before="0"/>
-      </w:pPr>
-      <w:proofErr w:type="spellStart"/>
-      <w:r>
-        <w:t>Ποιά</w:t>
-      </w:r>
-      <w:proofErr w:type="spellEnd"/>
-      <w:r>
-        <w:t xml:space="preserve"> διόδια να συμπεριληφθούν αν πρόκειται για τα στατιστικά του πόσοι πελάτες της εταιρείας πέρασαν από διόδια άλλων εταιρειών και </w:t>
-      </w:r>
-      <w:proofErr w:type="spellStart"/>
-      <w:r>
-        <w:t>ποιών</w:t>
-      </w:r>
-      <w:proofErr w:type="spellEnd"/>
-      <w:r>
-        <w:t xml:space="preserve"> άλλων εταιρειών. </w:t>
+        <w:t xml:space="preserve">Ο χρήστης μπορεί να εφαρμόσει διαφορετικά φίλτρα </w:t>
+      </w:r>
+      <w:r>
+        <w:t>ημερομηνιών ή στην περίπτωση του διαχειριστή φίλτρο επιλογής εκπροσώπου</w:t>
+      </w:r>
+      <w:r>
+        <w:t xml:space="preserve"> και στη συνέχεια η σελίδα ανανεώνεται δυναμικά παράγοντας τα γραφήματα που αιτήθηκε ο χρήστης:</w:t>
       </w:r>
     </w:p>
     <w:p>
@@ -4459,7 +4330,7 @@
     </w:p>
     <w:p>
       <w:r>
-        <w:t xml:space="preserve">Αν εισαχθεί κάποια λάθος πληροφορία στα φίλτρα από τον χρήστη (π.χ. </w:t>
+        <w:t xml:space="preserve">Αν εισαχθεί κάποια λάθος πληροφορία στα φίλτρα από τον χρήστη ( </w:t>
       </w:r>
       <w:proofErr w:type="spellStart"/>
       <w:r>
@@ -4509,7 +4380,7 @@
                     <pic:cNvPicPr preferRelativeResize="0"/>
                   </pic:nvPicPr>
                   <pic:blipFill>
-                    <a:blip r:embed="rId14"/>
+                    <a:blip r:embed="rId15"/>
                     <a:srcRect/>
                     <a:stretch>
                       <a:fillRect/>
@@ -4555,7 +4426,7 @@
                     <pic:cNvPicPr preferRelativeResize="0"/>
                   </pic:nvPicPr>
                   <pic:blipFill>
-                    <a:blip r:embed="rId15"/>
+                    <a:blip r:embed="rId16"/>
                     <a:srcRect/>
                     <a:stretch>
                       <a:fillRect/>
@@ -4628,7 +4499,7 @@
                     <pic:cNvPicPr preferRelativeResize="0"/>
                   </pic:nvPicPr>
                   <pic:blipFill>
-                    <a:blip r:embed="rId16"/>
+                    <a:blip r:embed="rId17"/>
                     <a:srcRect/>
                     <a:stretch>
                       <a:fillRect/>
@@ -4751,7 +4622,7 @@
                     <pic:cNvPicPr preferRelativeResize="0"/>
                   </pic:nvPicPr>
                   <pic:blipFill>
-                    <a:blip r:embed="rId17"/>
+                    <a:blip r:embed="rId18"/>
                     <a:srcRect/>
                     <a:stretch>
                       <a:fillRect/>
@@ -5131,7 +5002,7 @@
     </w:p>
     <w:p/>
     <w:sectPr>
-      <w:footerReference w:type="default" r:id="rId18"/>
+      <w:footerReference w:type="default" r:id="rId19"/>
       <w:pgSz w:w="11900" w:h="16840"/>
       <w:pgMar w:top="1440" w:right="1440" w:bottom="1440" w:left="1440" w:header="708" w:footer="708" w:gutter="0"/>
       <w:pgNumType w:start="1"/>
@@ -9214,6 +9085,7 @@
   <w:style w:type="paragraph" w:default="1" w:styleId="a">
     <w:name w:val="Normal"/>
     <w:qFormat/>
+    <w:rsid w:val="00E42006"/>
   </w:style>
   <w:style w:type="paragraph" w:styleId="1">
     <w:name w:val="heading 1"/>
@@ -9332,7 +9204,6 @@
   <w:style w:type="character" w:default="1" w:styleId="a0">
     <w:name w:val="Default Paragraph Font"/>
     <w:uiPriority w:val="1"/>
-    <w:semiHidden/>
     <w:unhideWhenUsed/>
   </w:style>
   <w:style w:type="table" w:default="1" w:styleId="a1">
@@ -9395,6 +9266,17 @@
       <w:sz w:val="28"/>
       <w:szCs w:val="28"/>
     </w:rPr>
+  </w:style>
+  <w:style w:type="paragraph" w:styleId="a5">
+    <w:name w:val="List Paragraph"/>
+    <w:basedOn w:val="a"/>
+    <w:uiPriority w:val="34"/>
+    <w:qFormat/>
+    <w:rsid w:val="001A0370"/>
+    <w:pPr>
+      <w:ind w:left="720"/>
+      <w:contextualSpacing/>
+    </w:pPr>
   </w:style>
 </w:styles>
 </file>
@@ -9717,4 +9599,16 @@
   </a:objectDefaults>
   <a:extraClrSchemeLst/>
 </a:theme>
+</file>
+
+<file path=customXml/item1.xml><?xml version="1.0" encoding="utf-8"?>
+<b:Sources xmlns:b="http://schemas.openxmlformats.org/officeDocument/2006/bibliography" xmlns="http://schemas.openxmlformats.org/officeDocument/2006/bibliography" SelectedStyle="\APASixthEditionOfficeOnline.xsl" StyleName="APA" Version="6"/>
+</file>
+
+<file path=customXml/itemProps1.xml><?xml version="1.0" encoding="utf-8"?>
+<ds:datastoreItem xmlns:ds="http://schemas.openxmlformats.org/officeDocument/2006/customXml" ds:itemID="{67C59655-374A-447E-9D9E-D9211D3BB5E1}">
+  <ds:schemaRefs>
+    <ds:schemaRef ds:uri="http://schemas.openxmlformats.org/officeDocument/2006/bibliography"/>
+  </ds:schemaRefs>
+</ds:datastoreItem>
 </file>
</xml_diff>

<commit_message>
new SRS update (UI details)
</commit_message>
<xml_diff>
--- a/documentation/SRS softeng24-17.docx
+++ b/documentation/SRS softeng24-17.docx
@@ -39,7 +39,6 @@
         <w:rPr>
           <w:sz w:val="48"/>
           <w:szCs w:val="48"/>
-          <w:lang w:val="en-US"/>
         </w:rPr>
       </w:pPr>
       <w:r>
@@ -48,7 +47,22 @@
           <w:szCs w:val="48"/>
           <w:lang w:val="en-US"/>
         </w:rPr>
-        <w:t>Toll Connect</w:t>
+        <w:t>Toll</w:t>
+      </w:r>
+      <w:r>
+        <w:rPr>
+          <w:sz w:val="48"/>
+          <w:szCs w:val="48"/>
+        </w:rPr>
+        <w:t xml:space="preserve"> </w:t>
+      </w:r>
+      <w:r>
+        <w:rPr>
+          <w:sz w:val="48"/>
+          <w:szCs w:val="48"/>
+          <w:lang w:val="en-US"/>
+        </w:rPr>
+        <w:t>Connect</w:t>
       </w:r>
     </w:p>
     <w:p>
@@ -192,16 +206,16 @@
           <w:noProof/>
         </w:rPr>
         <w:drawing>
-          <wp:inline distT="114300" distB="114300" distL="114300" distR="114300" wp14:anchorId="5D15388E" wp14:editId="12279244">
+          <wp:inline distT="114300" distB="114300" distL="114300" distR="114300" wp14:anchorId="5D15388E" wp14:editId="74473E8F">
             <wp:extent cx="5731200" cy="3390900"/>
             <wp:effectExtent l="0" t="0" r="0" b="0"/>
-            <wp:docPr id="8" name="image5.jpg"/>
+            <wp:docPr id="8" name="image5.jpg" descr="Διάγραμμα UML use case για τα περιγραφομενα use cases"/>
             <wp:cNvGraphicFramePr/>
             <a:graphic xmlns:a="http://schemas.openxmlformats.org/drawingml/2006/main">
               <a:graphicData uri="http://schemas.openxmlformats.org/drawingml/2006/picture">
                 <pic:pic xmlns:pic="http://schemas.openxmlformats.org/drawingml/2006/picture">
                   <pic:nvPicPr>
-                    <pic:cNvPr id="0" name="image5.jpg"/>
+                    <pic:cNvPr id="8" name="image5.jpg" descr="Διάγραμμα UML use case για τα περιγραφομενα use cases"/>
                     <pic:cNvPicPr preferRelativeResize="0"/>
                   </pic:nvPicPr>
                   <pic:blipFill>
@@ -751,16 +765,7 @@
         <w:t>Όνομα Οφειλέτη</w:t>
       </w:r>
       <w:r>
-        <w:t xml:space="preserve"> </w:t>
-      </w:r>
-      <w:r>
-        <w:t xml:space="preserve">(μπορεί να επιλεγεί η εμφάνιση όλων των </w:t>
-      </w:r>
-      <w:r>
-        <w:t>οφειλετών</w:t>
-      </w:r>
-      <w:r>
-        <w:t>)</w:t>
+        <w:t xml:space="preserve"> (μπορεί να επιλεγεί η εμφάνιση όλων των οφειλετών)</w:t>
       </w:r>
     </w:p>
     <w:p>
@@ -1016,7 +1021,13 @@
         <w:t>Status (To Be Paid, Validated, Not Validated)</w:t>
       </w:r>
     </w:p>
-    <w:p/>
+    <w:p>
+      <w:pPr>
+        <w:rPr>
+          <w:lang w:val="en-US"/>
+        </w:rPr>
+      </w:pPr>
+    </w:p>
     <w:p>
       <w:pPr>
         <w:spacing w:before="240" w:after="240"/>
@@ -1337,7 +1348,27 @@
         <w:spacing w:before="0"/>
       </w:pPr>
       <w:r>
-        <w:t>Ο εκπρόσωπος επιλέγει κάποια καταγραφή πληρωμής κάνοντας κλικ πάνω σε αυτή.</w:t>
+        <w:t xml:space="preserve">Ο εκπρόσωπος μπορεί να κάνει </w:t>
+      </w:r>
+      <w:r>
+        <w:rPr>
+          <w:lang w:val="en-US"/>
+        </w:rPr>
+        <w:t>scroll</w:t>
+      </w:r>
+      <w:r>
+        <w:t xml:space="preserve"> </w:t>
+      </w:r>
+      <w:r>
+        <w:t xml:space="preserve">σε κάθε πίνακα για να </w:t>
+      </w:r>
+      <w:proofErr w:type="spellStart"/>
+      <w:r>
+        <w:t>δεί</w:t>
+      </w:r>
+      <w:proofErr w:type="spellEnd"/>
+      <w:r>
+        <w:t xml:space="preserve"> περισσότερες εγγραφές (εκ των εκάστοτε 50)</w:t>
       </w:r>
     </w:p>
     <w:p>
@@ -1349,6 +1380,18 @@
         <w:spacing w:before="0"/>
       </w:pPr>
       <w:r>
+        <w:t>Ο εκπρόσωπος επιλέγει κάποια καταγραφή πληρωμής κάνοντας κλικ πάνω σε αυτή.</w:t>
+      </w:r>
+    </w:p>
+    <w:p>
+      <w:pPr>
+        <w:numPr>
+          <w:ilvl w:val="0"/>
+          <w:numId w:val="4"/>
+        </w:numPr>
+        <w:spacing w:before="0"/>
+      </w:pPr>
+      <w:r>
         <w:t xml:space="preserve">Εμφανίζεται </w:t>
       </w:r>
       <w:proofErr w:type="spellStart"/>
@@ -1539,6 +1582,7 @@
         <w:spacing w:before="0"/>
       </w:pPr>
       <w:r>
+        <w:lastRenderedPageBreak/>
         <w:t xml:space="preserve">Πατάει "Πληρωμή" (ενημερώνει την Ημερομηνία Πληρωμής - αυτόματο </w:t>
       </w:r>
       <w:proofErr w:type="spellStart"/>
@@ -1559,7 +1603,6 @@
         <w:spacing w:before="0" w:after="240"/>
       </w:pPr>
       <w:r>
-        <w:lastRenderedPageBreak/>
         <w:t>Το σύστημα ενημερώνει τη βάση με τις νέες ημερομηνίες</w:t>
       </w:r>
     </w:p>
@@ -1702,13 +1745,7 @@
         <w:spacing w:before="0"/>
       </w:pPr>
       <w:r>
-        <w:t xml:space="preserve">Ο </w:t>
-      </w:r>
-      <w:r>
-        <w:t>διαχειριστής</w:t>
-      </w:r>
-      <w:r>
-        <w:t xml:space="preserve"> μπορεί με τα βελάκια στο κάτω μέρος του κάθε πίνακα/στήλης να μεταφερθεί στην επόμενη/προηγούμενη (κατάταξη </w:t>
+        <w:t xml:space="preserve">Ο διαχειριστής μπορεί με τα βελάκια στο κάτω μέρος του κάθε πίνακα/στήλης να μεταφερθεί στην επόμενη/προηγούμενη (κατάταξη </w:t>
       </w:r>
       <w:proofErr w:type="spellStart"/>
       <w:r>
@@ -1728,13 +1765,27 @@
         <w:spacing w:before="0"/>
       </w:pPr>
       <w:r>
-        <w:t xml:space="preserve">Ο </w:t>
-      </w:r>
-      <w:r>
-        <w:t>διαχειριστής</w:t>
-      </w:r>
-      <w:r>
-        <w:t xml:space="preserve"> επιλέγει κάποια καταγραφή πληρωμής κάνοντας κλικ πάνω σε αυτή.</w:t>
+        <w:t xml:space="preserve">Ο διαχειριστής μπορεί να κάνει </w:t>
+      </w:r>
+      <w:r>
+        <w:rPr>
+          <w:lang w:val="en-US"/>
+        </w:rPr>
+        <w:t>scroll</w:t>
+      </w:r>
+      <w:r>
+        <w:t xml:space="preserve"> </w:t>
+      </w:r>
+      <w:r>
+        <w:t xml:space="preserve">σε κάθε πίνακα για να </w:t>
+      </w:r>
+      <w:proofErr w:type="spellStart"/>
+      <w:r>
+        <w:t>δεί</w:t>
+      </w:r>
+      <w:proofErr w:type="spellEnd"/>
+      <w:r>
+        <w:t xml:space="preserve"> περισσότερες εγγραφές (εκ των εκάστοτε 50)</w:t>
       </w:r>
     </w:p>
     <w:p>
@@ -1746,6 +1797,24 @@
         <w:spacing w:before="0"/>
       </w:pPr>
       <w:r>
+        <w:t xml:space="preserve">Ο </w:t>
+      </w:r>
+      <w:r>
+        <w:t>διαχειριστής</w:t>
+      </w:r>
+      <w:r>
+        <w:t xml:space="preserve"> επιλέγει κάποια καταγραφή πληρωμής κάνοντας κλικ πάνω σε αυτή.</w:t>
+      </w:r>
+    </w:p>
+    <w:p>
+      <w:pPr>
+        <w:numPr>
+          <w:ilvl w:val="0"/>
+          <w:numId w:val="3"/>
+        </w:numPr>
+        <w:spacing w:before="0"/>
+      </w:pPr>
+      <w:r>
         <w:t xml:space="preserve">Εμφανίζεται </w:t>
       </w:r>
       <w:proofErr w:type="spellStart"/>
@@ -1774,10 +1843,7 @@
         <w:spacing w:before="0" w:after="240"/>
       </w:pPr>
       <w:r>
-        <w:t>Πιστωτής</w:t>
-      </w:r>
-      <w:r>
-        <w:t>, Οφειλέτης, Ημερομηνία οφειλής, Ημερομηνία πληρωμής, Ημερομηνία επικύρωσης</w:t>
+        <w:t>Πιστωτής, Οφειλέτης, Ημερομηνία οφειλής, Ημερομηνία πληρωμής, Ημερομηνία επικύρωσης</w:t>
       </w:r>
     </w:p>
     <w:p>
@@ -3121,7 +3187,19 @@
         <w:spacing w:before="0"/>
       </w:pPr>
       <w:r>
-        <w:t xml:space="preserve">Εφαρμογή φίλτρων: Κάθε χρήστης μέσω πλευρικού μενού με επιλογές που ανοίγει πατώντας την τριπλή τελεία στο άνω </w:t>
+        <w:t>Εφαρμογή φίλτρων</w:t>
+      </w:r>
+      <w:r>
+        <w:t xml:space="preserve"> (</w:t>
+      </w:r>
+      <w:r>
+        <w:t>προαιρετικό βήμα</w:t>
+      </w:r>
+      <w:r>
+        <w:t>)</w:t>
+      </w:r>
+      <w:r>
+        <w:t xml:space="preserve">: Κάθε χρήστης μέσω πλευρικού μενού με επιλογές που ανοίγει πατώντας την τριπλή τελεία στο άνω </w:t>
       </w:r>
       <w:r>
         <w:t>δεξιά</w:t>
@@ -3741,10 +3819,7 @@
         <w:t>Φίλτρ</w:t>
       </w:r>
       <w:r>
-        <w:t xml:space="preserve">ο επιλογής διαστήματος ημερομηνιών </w:t>
-      </w:r>
-      <w:r>
-        <w:t>(με τη μορφή επιλογής ημερομηνίας έναρξης και λήξης)</w:t>
+        <w:t>ο επιλογής διαστήματος ημερομηνιών (με τη μορφή επιλογής ημερομηνίας έναρξης και λήξης)</w:t>
       </w:r>
     </w:p>
     <w:p>
@@ -3925,19 +4000,7 @@
         <w:t xml:space="preserve">” </w:t>
       </w:r>
       <w:r>
-        <w:t xml:space="preserve">για </w:t>
-      </w:r>
-      <w:r>
-        <w:t>το δοθέν χρονικό διάστημα</w:t>
-      </w:r>
-      <w:r>
-        <w:t xml:space="preserve"> </w:t>
-      </w:r>
-      <w:r>
-        <w:t xml:space="preserve">με </w:t>
-      </w:r>
-      <w:r>
-        <w:t>δύο ροές: μία με εξερχόμενες και μία με εισερχόμενες χρεώσεις και τη χρονική τους εξέλιξη. Ο οριζόντιος άξονας του γραφήματος αντιπροσωπεύει τον χρόνο και το ύψος της κάθε ροής το ποσό των χρεώσεων/πιστώσεων τη δεδομένη στιγμή</w:t>
+        <w:t>για το δοθέν χρονικό διάστημα με δύο ροές: μία με εξερχόμενες και μία με εισερχόμενες χρεώσεις και τη χρονική τους εξέλιξη. Ο οριζόντιος άξονας του γραφήματος αντιπροσωπεύει τον χρόνο και το ύψος της κάθε ροής το ποσό των χρεώσεων/πιστώσεων τη δεδομένη στιγμή</w:t>
       </w:r>
     </w:p>
     <w:p>
@@ -3952,10 +4015,7 @@
         <w:t xml:space="preserve"> </w:t>
       </w:r>
       <w:r>
-        <w:t xml:space="preserve">Ένα διάγραμμα </w:t>
-      </w:r>
-      <w:r>
-        <w:t xml:space="preserve">τύπου </w:t>
+        <w:t xml:space="preserve">Ένα διάγραμμα τύπου </w:t>
       </w:r>
       <w:r>
         <w:rPr>
@@ -3973,10 +4033,7 @@
         <w:t>chart</w:t>
       </w:r>
       <w:r>
-        <w:t xml:space="preserve"> </w:t>
-      </w:r>
-      <w:r>
-        <w:t>που δείχνει την κατανομή των εισερχόμενων διελεύσεων σε δικά του διόδια ανά εταιρεία στο δοθέν χρονικό διάστημα</w:t>
+        <w:t xml:space="preserve"> που δείχνει την κατανομή των εισερχόμενων διελεύσεων σε δικά του διόδια ανά εταιρεία στο δοθέν χρονικό διάστημα</w:t>
       </w:r>
     </w:p>
     <w:p>
@@ -4009,19 +4066,7 @@
         <w:t>chart</w:t>
       </w:r>
       <w:r>
-        <w:t xml:space="preserve"> που δείχνει την κατανομή των ε</w:t>
-      </w:r>
-      <w:r>
-        <w:t>ξ</w:t>
-      </w:r>
-      <w:r>
-        <w:t xml:space="preserve">ερχόμενων διελεύσεων σε διόδια </w:t>
-      </w:r>
-      <w:r>
-        <w:t xml:space="preserve">άλλων εταιρειών </w:t>
-      </w:r>
-      <w:r>
-        <w:t>ανά εταιρεία στο δοθέν χρονικό διάστημα</w:t>
+        <w:t xml:space="preserve"> που δείχνει την κατανομή των εξερχόμενων διελεύσεων σε διόδια άλλων εταιρειών ανά εταιρεία στο δοθέν χρονικό διάστημα</w:t>
       </w:r>
     </w:p>
     <w:p>
@@ -4033,16 +4078,7 @@
         <w:spacing w:before="0"/>
       </w:pPr>
       <w:r>
-        <w:t xml:space="preserve">Σενάριο 2: Ο </w:t>
-      </w:r>
-      <w:r>
-        <w:t>διαχειριστής</w:t>
-      </w:r>
-      <w:r>
-        <w:t xml:space="preserve"> λαμβάνει τα δεδομένα εξόδου</w:t>
-      </w:r>
-      <w:r>
-        <w:t xml:space="preserve"> του εκπροσώπου που έχει επιλέξει όπως αυτά </w:t>
+        <w:t xml:space="preserve">Σενάριο 2: Ο διαχειριστής λαμβάνει τα δεδομένα εξόδου του εκπροσώπου που έχει επιλέξει όπως αυτά </w:t>
       </w:r>
       <w:proofErr w:type="spellStart"/>
       <w:r>
@@ -4317,7 +4353,19 @@
         <w:t xml:space="preserve">Ο χρήστης μπορεί να εφαρμόσει διαφορετικά φίλτρα </w:t>
       </w:r>
       <w:r>
-        <w:t>ημερομηνιών ή στην περίπτωση του διαχειριστή φίλτρο επιλογής εκπροσώπου</w:t>
+        <w:t>ημερομηνιών</w:t>
+      </w:r>
+      <w:r>
+        <w:t xml:space="preserve"> (</w:t>
+      </w:r>
+      <w:r>
+        <w:t>προαιρετικό βήμα</w:t>
+      </w:r>
+      <w:r>
+        <w:t>)</w:t>
+      </w:r>
+      <w:r>
+        <w:t xml:space="preserve"> ή στην περίπτωση του διαχειριστή φίλτρο επιλογής εκπροσώπου</w:t>
       </w:r>
       <w:r>
         <w:t xml:space="preserve"> και στη συνέχεια η σελίδα ανανεώνεται δυναμικά παράγοντας τα γραφήματα που αιτήθηκε ο χρήστης:</w:t>
@@ -4330,7 +4378,7 @@
     </w:p>
     <w:p>
       <w:r>
-        <w:t xml:space="preserve">Αν εισαχθεί κάποια λάθος πληροφορία στα φίλτρα από τον χρήστη ( </w:t>
+        <w:t>Αν εισαχθεί κάποια λάθος πληροφορία στα φίλτρα από τον χρήστη (</w:t>
       </w:r>
       <w:proofErr w:type="spellStart"/>
       <w:r>
@@ -9085,7 +9133,7 @@
   <w:style w:type="paragraph" w:default="1" w:styleId="a">
     <w:name w:val="Normal"/>
     <w:qFormat/>
-    <w:rsid w:val="00E42006"/>
+    <w:rsid w:val="00944382"/>
   </w:style>
   <w:style w:type="paragraph" w:styleId="1">
     <w:name w:val="heading 1"/>
@@ -9204,6 +9252,7 @@
   <w:style w:type="character" w:default="1" w:styleId="a0">
     <w:name w:val="Default Paragraph Font"/>
     <w:uiPriority w:val="1"/>
+    <w:semiHidden/>
     <w:unhideWhenUsed/>
   </w:style>
   <w:style w:type="table" w:default="1" w:styleId="a1">

</xml_diff>

<commit_message>
updated stacked area diagram section
</commit_message>
<xml_diff>
--- a/documentation/SRS softeng24-17.docx
+++ b/documentation/SRS softeng24-17.docx
@@ -120,15 +120,7 @@
         <w:t>Την οργάνωση και παρουσίαση δεδομένων πληρωμών</w:t>
       </w:r>
       <w:r>
-        <w:t xml:space="preserve"> μέσω φιλικών </w:t>
-      </w:r>
-      <w:proofErr w:type="spellStart"/>
-      <w:r>
-        <w:t>διεπαφών</w:t>
-      </w:r>
-      <w:proofErr w:type="spellEnd"/>
-      <w:r>
-        <w:t xml:space="preserve"> χρήστη, όπου οι χρήστες μπορούν να δουν και να φιλτράρουν πληροφορίες που αφορούν εκκρεμείς, επικυρωμένες και ολοκληρωμένες πληρωμές.</w:t>
+        <w:t xml:space="preserve"> μέσω φιλικών διεπαφών χρήστη, όπου οι χρήστες μπορούν να δουν και να φιλτράρουν πληροφορίες που αφορούν εκκρεμείς, επικυρωμένες και ολοκληρωμένες πληρωμές.</w:t>
       </w:r>
     </w:p>
     <w:p>
@@ -251,15 +243,7 @@
       </w:r>
       <w:r>
         <w:tab/>
-        <w:t>ΠΕΡΙΠΤΩΣΗ ΧΡΗΣΗΣ 1: Πληροφορίες Πληρωμών (</w:t>
-      </w:r>
-      <w:proofErr w:type="spellStart"/>
-      <w:r>
-        <w:t>Payment</w:t>
-      </w:r>
-      <w:proofErr w:type="spellEnd"/>
-      <w:r>
-        <w:t xml:space="preserve"> Information) </w:t>
+        <w:t xml:space="preserve">ΠΕΡΙΠΤΩΣΗ ΧΡΗΣΗΣ 1: Πληροφορίες Πληρωμών (Payment Information) </w:t>
       </w:r>
     </w:p>
     <w:p>
@@ -318,15 +302,7 @@
         </w:numPr>
       </w:pPr>
       <w:r>
-        <w:t xml:space="preserve">Ο χρήστης πρέπει να έχει κάνει </w:t>
-      </w:r>
-      <w:proofErr w:type="spellStart"/>
-      <w:r>
-        <w:t>login</w:t>
-      </w:r>
-      <w:proofErr w:type="spellEnd"/>
-      <w:r>
-        <w:t xml:space="preserve"> και να έχει επιβεβαιωθεί</w:t>
+        <w:t>Ο χρήστης πρέπει να έχει κάνει login και να έχει επιβεβαιωθεί</w:t>
       </w:r>
     </w:p>
     <w:p>
@@ -378,15 +354,7 @@
         <w:t>Περιβάλλον εκτέλεσης:</w:t>
       </w:r>
       <w:r>
-        <w:t xml:space="preserve"> Διαδικτυακή </w:t>
-      </w:r>
-      <w:proofErr w:type="spellStart"/>
-      <w:r>
-        <w:t>διεπαφή</w:t>
-      </w:r>
-      <w:proofErr w:type="spellEnd"/>
-      <w:r>
-        <w:t xml:space="preserve"> χρήστη</w:t>
+        <w:t xml:space="preserve"> Διαδικτυακή διεπαφή χρήστη</w:t>
       </w:r>
     </w:p>
     <w:p>
@@ -436,13 +404,8 @@
         </w:numPr>
         <w:spacing w:before="0"/>
       </w:pPr>
-      <w:proofErr w:type="spellStart"/>
-      <w:r>
-        <w:t>Scrollable</w:t>
-      </w:r>
-      <w:proofErr w:type="spellEnd"/>
-      <w:r>
-        <w:t xml:space="preserve"> πίνακες για εμφάνιση των δεδομένων</w:t>
+      <w:r>
+        <w:t>Scrollable πίνακες για εμφάνιση των δεδομένων</w:t>
       </w:r>
       <w:r>
         <w:t xml:space="preserve"> με κουμπί για επιλογή επόμενης σελίδας πληρωμών ανά πίνακα</w:t>
@@ -456,45 +419,8 @@
         </w:numPr>
         <w:spacing w:before="0"/>
       </w:pPr>
-      <w:proofErr w:type="spellStart"/>
-      <w:r>
-        <w:t>Pop-up</w:t>
-      </w:r>
-      <w:proofErr w:type="spellEnd"/>
-      <w:r>
-        <w:t xml:space="preserve"> </w:t>
-      </w:r>
-      <w:proofErr w:type="spellStart"/>
-      <w:r>
-        <w:t>dialog</w:t>
-      </w:r>
-      <w:proofErr w:type="spellEnd"/>
-      <w:r>
-        <w:t xml:space="preserve"> </w:t>
-      </w:r>
-      <w:proofErr w:type="spellStart"/>
-      <w:r>
-        <w:t>box</w:t>
-      </w:r>
-      <w:proofErr w:type="spellEnd"/>
-      <w:r>
-        <w:t xml:space="preserve"> για λεπτομέρειες πληρωμής/οφειλής - </w:t>
-      </w:r>
-      <w:proofErr w:type="spellStart"/>
-      <w:r>
-        <w:t>Action</w:t>
-      </w:r>
-      <w:proofErr w:type="spellEnd"/>
-      <w:r>
-        <w:t xml:space="preserve"> </w:t>
-      </w:r>
-      <w:proofErr w:type="spellStart"/>
-      <w:r>
-        <w:t>Button</w:t>
-      </w:r>
-      <w:proofErr w:type="spellEnd"/>
-      <w:r>
-        <w:t xml:space="preserve"> για εκπροσώπους εταιρειών</w:t>
+      <w:r>
+        <w:t>Pop-up dialog box για λεπτομέρειες πληρωμής/οφειλής - Action Button για εκπροσώπους εταιρειών</w:t>
       </w:r>
     </w:p>
     <w:p>
@@ -606,21 +532,8 @@
         </w:numPr>
         <w:spacing w:before="0"/>
       </w:pPr>
-      <w:proofErr w:type="spellStart"/>
-      <w:r>
-        <w:t>Action</w:t>
-      </w:r>
-      <w:proofErr w:type="spellEnd"/>
-      <w:r>
-        <w:t xml:space="preserve"> </w:t>
-      </w:r>
-      <w:proofErr w:type="spellStart"/>
-      <w:r>
-        <w:t>Button</w:t>
-      </w:r>
-      <w:proofErr w:type="spellEnd"/>
-      <w:r>
-        <w:t>:</w:t>
+      <w:r>
+        <w:t>Action Button:</w:t>
       </w:r>
     </w:p>
     <w:p>
@@ -676,19 +589,9 @@
         </w:numPr>
         <w:spacing w:before="0"/>
       </w:pPr>
-      <w:proofErr w:type="spellStart"/>
-      <w:r>
-        <w:t>Pay</w:t>
-      </w:r>
-      <w:proofErr w:type="spellEnd"/>
-      <w:r>
-        <w:t xml:space="preserve"> (για πληρωμές με status “</w:t>
-      </w:r>
-      <w:proofErr w:type="spellStart"/>
-      <w:r>
-        <w:t>Owe</w:t>
-      </w:r>
-      <w:proofErr w:type="spellEnd"/>
+      <w:r>
+        <w:t>Pay (για πληρωμές με status “Owe</w:t>
+      </w:r>
       <w:r>
         <w:rPr>
           <w:lang w:val="en-US"/>
@@ -856,21 +759,7 @@
         <w:rPr>
           <w:b/>
         </w:rPr>
-        <w:t xml:space="preserve">Για </w:t>
-      </w:r>
-      <w:proofErr w:type="spellStart"/>
-      <w:r>
-        <w:rPr>
-          <w:b/>
-        </w:rPr>
-        <w:t>Admin</w:t>
-      </w:r>
-      <w:proofErr w:type="spellEnd"/>
-      <w:r>
-        <w:rPr>
-          <w:b/>
-        </w:rPr>
-        <w:t>:</w:t>
+        <w:t>Για Admin:</w:t>
       </w:r>
     </w:p>
     <w:p>
@@ -894,23 +783,7 @@
         <w:spacing w:before="0"/>
       </w:pPr>
       <w:r>
-        <w:t xml:space="preserve">Λεπτομέρειες πληρωμής/οφειλής σε </w:t>
-      </w:r>
-      <w:proofErr w:type="spellStart"/>
-      <w:r>
-        <w:t>pop-up</w:t>
-      </w:r>
-      <w:proofErr w:type="spellEnd"/>
-      <w:r>
-        <w:t xml:space="preserve"> </w:t>
-      </w:r>
-      <w:proofErr w:type="spellStart"/>
-      <w:r>
-        <w:t>dialog</w:t>
-      </w:r>
-      <w:proofErr w:type="spellEnd"/>
-      <w:r>
-        <w:t>:</w:t>
+        <w:t>Λεπτομέρειες πληρωμής/οφειλής σε pop-up dialog:</w:t>
       </w:r>
     </w:p>
     <w:p>
@@ -1130,23 +1003,7 @@
         <w:spacing w:before="0"/>
       </w:pPr>
       <w:r>
-        <w:t xml:space="preserve">Τα </w:t>
-      </w:r>
-      <w:proofErr w:type="spellStart"/>
-      <w:r>
-        <w:t>Action</w:t>
-      </w:r>
-      <w:proofErr w:type="spellEnd"/>
-      <w:r>
-        <w:t xml:space="preserve"> </w:t>
-      </w:r>
-      <w:proofErr w:type="spellStart"/>
-      <w:r>
-        <w:t>Buttons</w:t>
-      </w:r>
-      <w:proofErr w:type="spellEnd"/>
-      <w:r>
-        <w:t xml:space="preserve"> εμφανίζονται μόνο στον εκπρόσωπο εταιρείας και μόνο για τις πληρωμές με κατάλληλο status:</w:t>
+        <w:t>Τα Action Buttons εμφανίζονται μόνο στον εκπρόσωπο εταιρείας και μόνο για τις πληρωμές με κατάλληλο status:</w:t>
       </w:r>
     </w:p>
     <w:p>
@@ -1221,15 +1078,7 @@
         <w:spacing w:before="240"/>
       </w:pPr>
       <w:r>
-        <w:t xml:space="preserve">Μετά το </w:t>
-      </w:r>
-      <w:proofErr w:type="spellStart"/>
-      <w:r>
-        <w:t>log</w:t>
-      </w:r>
-      <w:proofErr w:type="spellEnd"/>
-      <w:r>
-        <w:t xml:space="preserve"> in, εμφανίζεται η σελίδα με τα στοιχεία πληρωμής. </w:t>
+        <w:t xml:space="preserve">Μετά το log in, εμφανίζεται η σελίδα με τα στοιχεία πληρωμής. </w:t>
       </w:r>
     </w:p>
     <w:p>
@@ -1253,31 +1102,7 @@
         <w:spacing w:before="0"/>
       </w:pPr>
       <w:r>
-        <w:t xml:space="preserve">Το </w:t>
-      </w:r>
-      <w:proofErr w:type="spellStart"/>
-      <w:r>
-        <w:t>default</w:t>
-      </w:r>
-      <w:proofErr w:type="spellEnd"/>
-      <w:r>
-        <w:t xml:space="preserve"> </w:t>
-      </w:r>
-      <w:proofErr w:type="spellStart"/>
-      <w:r>
-        <w:t>view</w:t>
-      </w:r>
-      <w:proofErr w:type="spellEnd"/>
-      <w:r>
-        <w:t xml:space="preserve"> δείχνει έως και 50 καταγραφές σε κάθε πίνακα/λίστα σε </w:t>
-      </w:r>
-      <w:proofErr w:type="spellStart"/>
-      <w:r>
-        <w:t>scrollable</w:t>
-      </w:r>
-      <w:proofErr w:type="spellEnd"/>
-      <w:r>
-        <w:t xml:space="preserve"> μορφή.</w:t>
+        <w:t>Το default view δείχνει έως και 50 καταγραφές σε κάθε πίνακα/λίστα σε scrollable μορφή.</w:t>
       </w:r>
     </w:p>
     <w:p>
@@ -1328,15 +1153,7 @@
         <w:spacing w:before="0"/>
       </w:pPr>
       <w:r>
-        <w:t xml:space="preserve">Ο εκπρόσωπος μπορεί με τα βελάκια στο κάτω μέρος του κάθε πίνακα/στήλης να μεταφερθεί στην επόμενη/προηγούμενη (κατάταξη </w:t>
-      </w:r>
-      <w:proofErr w:type="spellStart"/>
-      <w:r>
-        <w:t>ανα</w:t>
-      </w:r>
-      <w:proofErr w:type="spellEnd"/>
-      <w:r>
-        <w:t xml:space="preserve"> ημερομηνία) 50-άδα πληρωμών που αντιστοιχούν στα συγκεκριμένα φίλτρα, εφόσον αυτή υπάρχει</w:t>
+        <w:t>Ο εκπρόσωπος μπορεί με τα βελάκια στο κάτω μέρος του κάθε πίνακα/στήλης να μεταφερθεί στην επόμενη/προηγούμενη (κατάταξη ανα ημερομηνία) 50-άδα πληρωμών που αντιστοιχούν στα συγκεκριμένα φίλτρα, εφόσον αυτή υπάρχει</w:t>
       </w:r>
     </w:p>
     <w:p>
@@ -1360,15 +1177,7 @@
         <w:t xml:space="preserve"> </w:t>
       </w:r>
       <w:r>
-        <w:t xml:space="preserve">σε κάθε πίνακα για να </w:t>
-      </w:r>
-      <w:proofErr w:type="spellStart"/>
-      <w:r>
-        <w:t>δεί</w:t>
-      </w:r>
-      <w:proofErr w:type="spellEnd"/>
-      <w:r>
-        <w:t xml:space="preserve"> περισσότερες εγγραφές (εκ των εκάστοτε 50)</w:t>
+        <w:t>σε κάθε πίνακα για να δεί περισσότερες εγγραφές (εκ των εκάστοτε 50)</w:t>
       </w:r>
     </w:p>
     <w:p>
@@ -1392,23 +1201,7 @@
         <w:spacing w:before="0"/>
       </w:pPr>
       <w:r>
-        <w:t xml:space="preserve">Εμφανίζεται </w:t>
-      </w:r>
-      <w:proofErr w:type="spellStart"/>
-      <w:r>
-        <w:t>pop-up</w:t>
-      </w:r>
-      <w:proofErr w:type="spellEnd"/>
-      <w:r>
-        <w:t xml:space="preserve"> </w:t>
-      </w:r>
-      <w:proofErr w:type="spellStart"/>
-      <w:r>
-        <w:t>dialog</w:t>
-      </w:r>
-      <w:proofErr w:type="spellEnd"/>
-      <w:r>
-        <w:t xml:space="preserve"> με τις ακόλουθες πληροφορίες :</w:t>
+        <w:t>Εμφανίζεται pop-up dialog με τις ακόλουθες πληροφορίες :</w:t>
       </w:r>
     </w:p>
     <w:p>
@@ -1524,21 +1317,8 @@
         </w:numPr>
         <w:spacing w:before="0"/>
       </w:pPr>
-      <w:proofErr w:type="spellStart"/>
-      <w:r>
-        <w:t>Action</w:t>
-      </w:r>
-      <w:proofErr w:type="spellEnd"/>
-      <w:r>
-        <w:t xml:space="preserve"> </w:t>
-      </w:r>
-      <w:proofErr w:type="spellStart"/>
-      <w:r>
-        <w:t>button</w:t>
-      </w:r>
-      <w:proofErr w:type="spellEnd"/>
-      <w:r>
-        <w:t xml:space="preserve"> για τις περιπτώσεις “Οφειλές από εμένα” και “Για επικύρωση από εμένα”</w:t>
+      <w:r>
+        <w:t>Action button για τις περιπτώσεις “Οφειλές από εμένα” και “Για επικύρωση από εμένα”</w:t>
       </w:r>
     </w:p>
     <w:p>
@@ -1562,15 +1342,7 @@
         <w:spacing w:before="0"/>
       </w:pPr>
       <w:r>
-        <w:t xml:space="preserve">Πατάει "Επικύρωση" (ενημερώνει την Ημερομηνία Επικύρωσης - αυτόματο </w:t>
-      </w:r>
-      <w:proofErr w:type="spellStart"/>
-      <w:r>
-        <w:t>refresh</w:t>
-      </w:r>
-      <w:proofErr w:type="spellEnd"/>
-      <w:r>
-        <w:t xml:space="preserve"> και η καταγραφή μεταφέρεται στη στήλη “Ολοκληρωμένες”).</w:t>
+        <w:t>Πατάει "Επικύρωση" (ενημερώνει την Ημερομηνία Επικύρωσης - αυτόματο refresh και η καταγραφή μεταφέρεται στη στήλη “Ολοκληρωμένες”).</w:t>
       </w:r>
     </w:p>
     <w:p>
@@ -1583,15 +1355,7 @@
       </w:pPr>
       <w:r>
         <w:lastRenderedPageBreak/>
-        <w:t xml:space="preserve">Πατάει "Πληρωμή" (ενημερώνει την Ημερομηνία Πληρωμής - αυτόματο </w:t>
-      </w:r>
-      <w:proofErr w:type="spellStart"/>
-      <w:r>
-        <w:t>refresh</w:t>
-      </w:r>
-      <w:proofErr w:type="spellEnd"/>
-      <w:r>
-        <w:t xml:space="preserve"> και η καταγραφή μεταφέρεται στη λίστα “Αναμονή για επικύρωση”).</w:t>
+        <w:t>Πατάει "Πληρωμή" (ενημερώνει την Ημερομηνία Πληρωμής - αυτόματο refresh και η καταγραφή μεταφέρεται στη λίστα “Αναμονή για επικύρωση”).</w:t>
       </w:r>
     </w:p>
     <w:p>
@@ -1629,15 +1393,7 @@
         <w:spacing w:before="240"/>
       </w:pPr>
       <w:r>
-        <w:t xml:space="preserve">Μετά το </w:t>
-      </w:r>
-      <w:proofErr w:type="spellStart"/>
-      <w:r>
-        <w:t>log</w:t>
-      </w:r>
-      <w:proofErr w:type="spellEnd"/>
-      <w:r>
-        <w:t xml:space="preserve"> in, εμφανίζεται η σελίδα με τα στοιχεία πληρωμών. </w:t>
+        <w:t xml:space="preserve">Μετά το log in, εμφανίζεται η σελίδα με τα στοιχεία πληρωμών. </w:t>
       </w:r>
     </w:p>
     <w:p>
@@ -1661,31 +1417,7 @@
         <w:spacing w:before="0"/>
       </w:pPr>
       <w:r>
-        <w:t xml:space="preserve">Το </w:t>
-      </w:r>
-      <w:proofErr w:type="spellStart"/>
-      <w:r>
-        <w:t>default</w:t>
-      </w:r>
-      <w:proofErr w:type="spellEnd"/>
-      <w:r>
-        <w:t xml:space="preserve"> </w:t>
-      </w:r>
-      <w:proofErr w:type="spellStart"/>
-      <w:r>
-        <w:t>view</w:t>
-      </w:r>
-      <w:proofErr w:type="spellEnd"/>
-      <w:r>
-        <w:t xml:space="preserve"> δείχνει έως και 50 καταγραφές σε κάθε πίνακα/λίστα σε </w:t>
-      </w:r>
-      <w:proofErr w:type="spellStart"/>
-      <w:r>
-        <w:t>scrollable</w:t>
-      </w:r>
-      <w:proofErr w:type="spellEnd"/>
-      <w:r>
-        <w:t xml:space="preserve"> μορφή.</w:t>
+        <w:t>Το default view δείχνει έως και 50 καταγραφές σε κάθε πίνακα/λίστα σε scrollable μορφή.</w:t>
       </w:r>
     </w:p>
     <w:p>
@@ -1745,15 +1477,7 @@
         <w:spacing w:before="0"/>
       </w:pPr>
       <w:r>
-        <w:t xml:space="preserve">Ο διαχειριστής μπορεί με τα βελάκια στο κάτω μέρος του κάθε πίνακα/στήλης να μεταφερθεί στην επόμενη/προηγούμενη (κατάταξη </w:t>
-      </w:r>
-      <w:proofErr w:type="spellStart"/>
-      <w:r>
-        <w:t>ανα</w:t>
-      </w:r>
-      <w:proofErr w:type="spellEnd"/>
-      <w:r>
-        <w:t xml:space="preserve"> ημερομηνία) 50-άδα πληρωμών που αντιστοιχούν στα συγκεκριμένα φίλτρα, εφόσον αυτή υπάρχει</w:t>
+        <w:t>Ο διαχειριστής μπορεί με τα βελάκια στο κάτω μέρος του κάθε πίνακα/στήλης να μεταφερθεί στην επόμενη/προηγούμενη (κατάταξη ανα ημερομηνία) 50-άδα πληρωμών που αντιστοιχούν στα συγκεκριμένα φίλτρα, εφόσον αυτή υπάρχει</w:t>
       </w:r>
     </w:p>
     <w:p>
@@ -1777,15 +1501,7 @@
         <w:t xml:space="preserve"> </w:t>
       </w:r>
       <w:r>
-        <w:t xml:space="preserve">σε κάθε πίνακα για να </w:t>
-      </w:r>
-      <w:proofErr w:type="spellStart"/>
-      <w:r>
-        <w:t>δεί</w:t>
-      </w:r>
-      <w:proofErr w:type="spellEnd"/>
-      <w:r>
-        <w:t xml:space="preserve"> περισσότερες εγγραφές (εκ των εκάστοτε 50)</w:t>
+        <w:t>σε κάθε πίνακα για να δεί περισσότερες εγγραφές (εκ των εκάστοτε 50)</w:t>
       </w:r>
     </w:p>
     <w:p>
@@ -1815,23 +1531,7 @@
         <w:spacing w:before="0"/>
       </w:pPr>
       <w:r>
-        <w:t xml:space="preserve">Εμφανίζεται </w:t>
-      </w:r>
-      <w:proofErr w:type="spellStart"/>
-      <w:r>
-        <w:t>pop-up</w:t>
-      </w:r>
-      <w:proofErr w:type="spellEnd"/>
-      <w:r>
-        <w:t xml:space="preserve"> </w:t>
-      </w:r>
-      <w:proofErr w:type="spellStart"/>
-      <w:r>
-        <w:t>dialog</w:t>
-      </w:r>
-      <w:proofErr w:type="spellEnd"/>
-      <w:r>
-        <w:t xml:space="preserve"> με τις ακόλουθες πληροφορίες :</w:t>
+        <w:t>Εμφανίζεται pop-up dialog με τις ακόλουθες πληροφορίες :</w:t>
       </w:r>
     </w:p>
     <w:p>
@@ -1898,15 +1598,7 @@
         <w:spacing w:before="0" w:after="240"/>
       </w:pPr>
       <w:r>
-        <w:t xml:space="preserve">Επιστροφή στις </w:t>
-      </w:r>
-      <w:proofErr w:type="spellStart"/>
-      <w:r>
-        <w:t>default</w:t>
-      </w:r>
-      <w:proofErr w:type="spellEnd"/>
-      <w:r>
-        <w:t xml:space="preserve"> λίστες</w:t>
+        <w:t>Επιστροφή στις default λίστες</w:t>
       </w:r>
     </w:p>
     <w:p>
@@ -2069,31 +1761,7 @@
     </w:p>
     <w:p>
       <w:r>
-        <w:t xml:space="preserve">Προκειμένου να λειτουργεί το δεδομένο </w:t>
-      </w:r>
-      <w:proofErr w:type="spellStart"/>
-      <w:r>
-        <w:t>use</w:t>
-      </w:r>
-      <w:proofErr w:type="spellEnd"/>
-      <w:r>
-        <w:t xml:space="preserve"> </w:t>
-      </w:r>
-      <w:proofErr w:type="spellStart"/>
-      <w:r>
-        <w:t>case</w:t>
-      </w:r>
-      <w:proofErr w:type="spellEnd"/>
-      <w:r>
-        <w:t xml:space="preserve">, θεωρούμε ότι έχει εξασφαλισθεί ο αυτόματος υπολογισμός/συμψηφισμός για την προηγούμενη ημέρα σύμφωνα με τα στοιχεία διελεύσεων. Η υλοποίηση αυτού γίνεται στο </w:t>
-      </w:r>
-      <w:proofErr w:type="spellStart"/>
-      <w:r>
-        <w:t>backend</w:t>
-      </w:r>
-      <w:proofErr w:type="spellEnd"/>
-      <w:r>
-        <w:t xml:space="preserve"> και συνεπώς δεν εντάσσεται σε κάποια από τις περιπτώσεις χρήστη που βρίσκουμε σκόπιμο να αναλύσουμε. </w:t>
+        <w:t xml:space="preserve">Προκειμένου να λειτουργεί το δεδομένο use case, θεωρούμε ότι έχει εξασφαλισθεί ο αυτόματος υπολογισμός/συμψηφισμός για την προηγούμενη ημέρα σύμφωνα με τα στοιχεία διελεύσεων. Η υλοποίηση αυτού γίνεται στο backend και συνεπώς δεν εντάσσεται σε κάποια από τις περιπτώσεις χρήστη που βρίσκουμε σκόπιμο να αναλύσουμε. </w:t>
       </w:r>
     </w:p>
     <w:p>
@@ -2110,15 +1778,7 @@
       </w:r>
       <w:r>
         <w:tab/>
-        <w:t xml:space="preserve">ΠΕΡΙΠΤΩΣΗ ΧΡΗΣΗΣ 2: Προβολή </w:t>
-      </w:r>
-      <w:proofErr w:type="spellStart"/>
-      <w:r>
-        <w:t>Διαδραστικού</w:t>
-      </w:r>
-      <w:proofErr w:type="spellEnd"/>
-      <w:r>
-        <w:t xml:space="preserve"> Χάρτη </w:t>
+        <w:t xml:space="preserve">ΠΕΡΙΠΤΩΣΗ ΧΡΗΣΗΣ 2: Προβολή Διαδραστικού Χάρτη </w:t>
       </w:r>
     </w:p>
     <w:p>
@@ -2141,15 +1801,7 @@
         </w:numPr>
       </w:pPr>
       <w:r>
-        <w:t>Διαχειριστής συστήματος (</w:t>
-      </w:r>
-      <w:proofErr w:type="spellStart"/>
-      <w:r>
-        <w:t>Admin</w:t>
-      </w:r>
-      <w:proofErr w:type="spellEnd"/>
-      <w:r>
-        <w:t>)-- Σενάριο 1</w:t>
+        <w:t>Διαχειριστής συστήματος (Admin)-- Σενάριο 1</w:t>
       </w:r>
     </w:p>
     <w:p>
@@ -2161,15 +1813,7 @@
         <w:spacing w:before="0"/>
       </w:pPr>
       <w:r>
-        <w:t>Εκπρόσωποι εταιρειών (</w:t>
-      </w:r>
-      <w:proofErr w:type="spellStart"/>
-      <w:r>
-        <w:t>Representatives</w:t>
-      </w:r>
-      <w:proofErr w:type="spellEnd"/>
-      <w:r>
-        <w:t>)--Σενάριο 2</w:t>
+        <w:t>Εκπρόσωποι εταιρειών (Representatives)--Σενάριο 2</w:t>
       </w:r>
     </w:p>
     <w:p>
@@ -2181,23 +1825,7 @@
         <w:spacing w:before="0"/>
       </w:pPr>
       <w:r>
-        <w:t>Ανώνυμος Χρήστης (</w:t>
-      </w:r>
-      <w:proofErr w:type="spellStart"/>
-      <w:r>
-        <w:t>Anonymous</w:t>
-      </w:r>
-      <w:proofErr w:type="spellEnd"/>
-      <w:r>
-        <w:t xml:space="preserve"> </w:t>
-      </w:r>
-      <w:proofErr w:type="spellStart"/>
-      <w:r>
-        <w:t>user</w:t>
-      </w:r>
-      <w:proofErr w:type="spellEnd"/>
-      <w:r>
-        <w:t>)--Σενάριο 3</w:t>
+        <w:t>Ανώνυμος Χρήστης (Anonymous user)--Σενάριο 3</w:t>
       </w:r>
     </w:p>
     <w:p>
@@ -2225,15 +1853,7 @@
         </w:numPr>
       </w:pPr>
       <w:r>
-        <w:t xml:space="preserve">Είναι απαραίτητο να έχουν καταχωρηθεί στο σύστημα δεδομένα τουλάχιστον μίας μέρας προκειμένου να είναι διαθέσιμα τα </w:t>
-      </w:r>
-      <w:proofErr w:type="spellStart"/>
-      <w:r>
-        <w:t>διαδραστικά</w:t>
-      </w:r>
-      <w:proofErr w:type="spellEnd"/>
-      <w:r>
-        <w:t xml:space="preserve"> διόδια.</w:t>
+        <w:t>Είναι απαραίτητο να έχουν καταχωρηθεί στο σύστημα δεδομένα τουλάχιστον μίας μέρας προκειμένου να είναι διαθέσιμα τα διαδραστικά διόδια.</w:t>
       </w:r>
     </w:p>
     <w:p>
@@ -2245,31 +1865,7 @@
         <w:spacing w:before="0"/>
       </w:pPr>
       <w:r>
-        <w:t xml:space="preserve">Για τα σενάρια 1 και 2 είναι απαραίτητο ο χρήστης να έχει κάνει </w:t>
-      </w:r>
-      <w:proofErr w:type="spellStart"/>
-      <w:r>
-        <w:t>log</w:t>
-      </w:r>
-      <w:proofErr w:type="spellEnd"/>
-      <w:r>
-        <w:t xml:space="preserve"> in. Ο ανώνυμος χρήστης δεν κάνει </w:t>
-      </w:r>
-      <w:proofErr w:type="spellStart"/>
-      <w:r>
-        <w:t>log</w:t>
-      </w:r>
-      <w:proofErr w:type="spellEnd"/>
-      <w:r>
-        <w:t xml:space="preserve"> in και για αυτό έχει πρόσβαση σε μία εκδοχή του χάρτη με λιγότερες δυνατότητες που θα </w:t>
-      </w:r>
-      <w:proofErr w:type="spellStart"/>
-      <w:r>
-        <w:t>περιγραφούν</w:t>
-      </w:r>
-      <w:proofErr w:type="spellEnd"/>
-      <w:r>
-        <w:t xml:space="preserve"> παρακάτω.</w:t>
+        <w:t>Για τα σενάρια 1 και 2 είναι απαραίτητο ο χρήστης να έχει κάνει log in. Ο ανώνυμος χρήστης δεν κάνει log in και για αυτό έχει πρόσβαση σε μία εκδοχή του χάρτη με λιγότερες δυνατότητες που θα περιγραφούν παρακάτω.</w:t>
       </w:r>
     </w:p>
     <w:p/>
@@ -2287,47 +1883,7 @@
     </w:p>
     <w:p>
       <w:r>
-        <w:t xml:space="preserve">Διαδικτυακή </w:t>
-      </w:r>
-      <w:proofErr w:type="spellStart"/>
-      <w:r>
-        <w:t>διεπαφή</w:t>
-      </w:r>
-      <w:proofErr w:type="spellEnd"/>
-      <w:r>
-        <w:t xml:space="preserve"> χρήστη με </w:t>
-      </w:r>
-      <w:proofErr w:type="spellStart"/>
-      <w:r>
-        <w:t>διαδραστική</w:t>
-      </w:r>
-      <w:proofErr w:type="spellEnd"/>
-      <w:r>
-        <w:t xml:space="preserve"> </w:t>
-      </w:r>
-      <w:proofErr w:type="spellStart"/>
-      <w:r>
-        <w:t>διεπαφή</w:t>
-      </w:r>
-      <w:proofErr w:type="spellEnd"/>
-      <w:r>
-        <w:t xml:space="preserve"> χάρτη στηριζόμενη στο </w:t>
-      </w:r>
-      <w:proofErr w:type="spellStart"/>
-      <w:r>
-        <w:t>Google</w:t>
-      </w:r>
-      <w:proofErr w:type="spellEnd"/>
-      <w:r>
-        <w:t xml:space="preserve"> </w:t>
-      </w:r>
-      <w:proofErr w:type="spellStart"/>
-      <w:r>
-        <w:t>Maps</w:t>
-      </w:r>
-      <w:proofErr w:type="spellEnd"/>
-      <w:r>
-        <w:t>.</w:t>
+        <w:t>Διαδικτυακή διεπαφή χρήστη με διαδραστική διεπαφή χάρτη στηριζόμενη στο Google Maps.</w:t>
       </w:r>
     </w:p>
     <w:p>
@@ -2417,35 +1973,7 @@
         <w:rPr>
           <w:b/>
         </w:rPr>
-        <w:t>Εικονίδια Διοδίων (</w:t>
-      </w:r>
-      <w:proofErr w:type="spellStart"/>
-      <w:r>
-        <w:rPr>
-          <w:b/>
-        </w:rPr>
-        <w:t>Map</w:t>
-      </w:r>
-      <w:proofErr w:type="spellEnd"/>
-      <w:r>
-        <w:rPr>
-          <w:b/>
-        </w:rPr>
-        <w:t xml:space="preserve"> </w:t>
-      </w:r>
-      <w:proofErr w:type="spellStart"/>
-      <w:r>
-        <w:rPr>
-          <w:b/>
-        </w:rPr>
-        <w:t>Markers</w:t>
-      </w:r>
-      <w:proofErr w:type="spellEnd"/>
-      <w:r>
-        <w:rPr>
-          <w:b/>
-        </w:rPr>
-        <w:t>)</w:t>
+        <w:t>Εικονίδια Διοδίων (Map Markers)</w:t>
       </w:r>
       <w:r>
         <w:rPr>
@@ -2466,23 +1994,7 @@
         <w:spacing w:before="240" w:after="240"/>
       </w:pPr>
       <w:r>
-        <w:t xml:space="preserve">Κατά την επιλογή ενός </w:t>
-      </w:r>
-      <w:proofErr w:type="spellStart"/>
-      <w:r>
-        <w:t>διοδίου</w:t>
-      </w:r>
-      <w:proofErr w:type="spellEnd"/>
-      <w:r>
-        <w:t xml:space="preserve">, εμφανίζεται </w:t>
-      </w:r>
-      <w:proofErr w:type="spellStart"/>
-      <w:r>
-        <w:t>pop-up</w:t>
-      </w:r>
-      <w:proofErr w:type="spellEnd"/>
-      <w:r>
-        <w:t xml:space="preserve"> με πληροφορίες </w:t>
+        <w:t xml:space="preserve">Κατά την επιλογή ενός διοδίου, εμφανίζεται pop-up με πληροφορίες </w:t>
       </w:r>
     </w:p>
     <w:p>
@@ -2580,23 +2092,7 @@
         <w:spacing w:before="0"/>
       </w:pPr>
       <w:r>
-        <w:t xml:space="preserve">ο χρήστης επιλέγει με τον κέρσορά του και αριστερό </w:t>
-      </w:r>
-      <w:proofErr w:type="spellStart"/>
-      <w:r>
-        <w:t>κλίκ</w:t>
-      </w:r>
-      <w:proofErr w:type="spellEnd"/>
-      <w:r>
-        <w:t xml:space="preserve"> το συγκεκριμένο </w:t>
-      </w:r>
-      <w:proofErr w:type="spellStart"/>
-      <w:r>
-        <w:t>διόδιο</w:t>
-      </w:r>
-      <w:proofErr w:type="spellEnd"/>
-      <w:r>
-        <w:t xml:space="preserve"> για το οποίο θέλει να πληροφορηθεί</w:t>
+        <w:t>ο χρήστης επιλέγει με τον κέρσορά του και αριστερό κλίκ το συγκεκριμένο διόδιο για το οποίο θέλει να πληροφορηθεί</w:t>
       </w:r>
     </w:p>
     <w:p>
@@ -2654,13 +2150,8 @@
         <w:t>α</w:t>
       </w:r>
       <w:r>
-        <w:t xml:space="preserve"> να συμβολίζει τα διόδια και </w:t>
-      </w:r>
-      <w:proofErr w:type="spellStart"/>
-      <w:r>
-        <w:t>heatmap</w:t>
-      </w:r>
-      <w:proofErr w:type="spellEnd"/>
+        <w:t xml:space="preserve"> να συμβολίζει τα διόδια και heatmap</w:t>
+      </w:r>
       <w:r>
         <w:t xml:space="preserve"> (</w:t>
       </w:r>
@@ -2677,34 +2168,10 @@
         <w:t xml:space="preserve"> διελεύσεων)</w:t>
       </w:r>
       <w:r>
-        <w:t xml:space="preserve"> που προσδιορίζει ποια διόδια έχουν τη μεγαλύτερη κίνηση από πελάτες της εταιρείας του. </w:t>
-      </w:r>
-      <w:proofErr w:type="spellStart"/>
-      <w:r>
-        <w:t>To</w:t>
-      </w:r>
-      <w:proofErr w:type="spellEnd"/>
-      <w:r>
-        <w:t xml:space="preserve"> </w:t>
-      </w:r>
-      <w:proofErr w:type="spellStart"/>
-      <w:r>
-        <w:t>heatmap</w:t>
-      </w:r>
-      <w:proofErr w:type="spellEnd"/>
-      <w:r>
-        <w:t xml:space="preserve"> αφορά σ</w:t>
-      </w:r>
-      <w:r>
-        <w:t xml:space="preserve">ε όλες τις διελεύσεις που έχουν καταχωρηθεί στην εφαρμογή από κατόχους </w:t>
-      </w:r>
-      <w:proofErr w:type="spellStart"/>
-      <w:r>
-        <w:t>πάσων</w:t>
-      </w:r>
-      <w:proofErr w:type="spellEnd"/>
-      <w:r>
-        <w:t xml:space="preserve"> της συγκεκριμένης εταιρίας και δεν επηρεάζεται από το εύρος ημερομηνιών των φίλτρων</w:t>
+        <w:t xml:space="preserve"> που προσδιορίζει ποια διόδια έχουν τη μεγαλύτερη κίνηση από πελάτες της εταιρείας του. To heatmap αφορά σ</w:t>
+      </w:r>
+      <w:r>
+        <w:t>ε όλες τις διελεύσεις που έχουν καταχωρηθεί στην εφαρμογή από κατόχους πάσων της συγκεκριμένης εταιρίας και δεν επηρεάζεται από το εύρος ημερομηνιών των φίλτρων</w:t>
       </w:r>
       <w:r>
         <w:t xml:space="preserve"> ή των επιλεγμένων εταιρειών στα φίλτρα</w:t>
@@ -2725,13 +2192,8 @@
           <w:numId w:val="20"/>
         </w:numPr>
       </w:pPr>
-      <w:proofErr w:type="spellStart"/>
-      <w:r>
-        <w:t>Pop-up</w:t>
-      </w:r>
-      <w:proofErr w:type="spellEnd"/>
-      <w:r>
-        <w:t xml:space="preserve"> παράθυρο με τις εξής πληροφορίες ανάλογα με το σενάριο χρήστη :</w:t>
+      <w:r>
+        <w:t>Pop-up παράθυρο με τις εξής πληροφορίες ανάλογα με το σενάριο χρήστη :</w:t>
       </w:r>
     </w:p>
     <w:p>
@@ -2755,13 +2217,8 @@
         <w:spacing w:before="0"/>
       </w:pPr>
       <w:r>
-        <w:t xml:space="preserve">Όνομα </w:t>
-      </w:r>
-      <w:proofErr w:type="spellStart"/>
-      <w:r>
-        <w:t>διοδίου</w:t>
-      </w:r>
-      <w:proofErr w:type="spellEnd"/>
+        <w:t>Όνομα διοδίου</w:t>
+      </w:r>
     </w:p>
     <w:p>
       <w:pPr>
@@ -2772,13 +2229,8 @@
         <w:spacing w:before="0"/>
       </w:pPr>
       <w:r>
-        <w:t xml:space="preserve">Αυτοκινητόδρομος που ανήκει το </w:t>
-      </w:r>
-      <w:proofErr w:type="spellStart"/>
-      <w:r>
-        <w:t>διόδιο</w:t>
-      </w:r>
-      <w:proofErr w:type="spellEnd"/>
+        <w:t>Αυτοκινητόδρομος που ανήκει το διόδιο</w:t>
+      </w:r>
     </w:p>
     <w:p>
       <w:pPr>
@@ -2801,15 +2253,7 @@
         <w:spacing w:before="0"/>
       </w:pPr>
       <w:r>
-        <w:t xml:space="preserve">Κόστος </w:t>
-      </w:r>
-      <w:proofErr w:type="spellStart"/>
-      <w:r>
-        <w:t>διοδίου</w:t>
-      </w:r>
-      <w:proofErr w:type="spellEnd"/>
-      <w:r>
-        <w:t xml:space="preserve"> για Ι.Χ.</w:t>
+        <w:t>Κόστος διοδίου για Ι.Χ.</w:t>
       </w:r>
     </w:p>
     <w:p>
@@ -2833,15 +2277,7 @@
         <w:spacing w:before="0"/>
       </w:pPr>
       <w:r>
-        <w:t xml:space="preserve">Πόσοι πελάτες της κάθε εταιρείας περάσανε από το </w:t>
-      </w:r>
-      <w:proofErr w:type="spellStart"/>
-      <w:r>
-        <w:t>διόδιο</w:t>
-      </w:r>
-      <w:proofErr w:type="spellEnd"/>
-      <w:r>
-        <w:t xml:space="preserve"> τις τελευταίες 30 μέρες</w:t>
+        <w:t>Πόσοι πελάτες της κάθε εταιρείας περάσανε από το διόδιο τις τελευταίες 30 μέρες</w:t>
       </w:r>
     </w:p>
     <w:p>
@@ -2865,13 +2301,8 @@
         <w:spacing w:before="0"/>
       </w:pPr>
       <w:r>
-        <w:t xml:space="preserve">Όνομα </w:t>
-      </w:r>
-      <w:proofErr w:type="spellStart"/>
-      <w:r>
-        <w:t>διοδίου</w:t>
-      </w:r>
-      <w:proofErr w:type="spellEnd"/>
+        <w:t>Όνομα διοδίου</w:t>
+      </w:r>
     </w:p>
     <w:p>
       <w:pPr>
@@ -2882,13 +2313,8 @@
         <w:spacing w:before="0"/>
       </w:pPr>
       <w:r>
-        <w:t xml:space="preserve">Αυτοκινητόδρομος που ανήκει το </w:t>
-      </w:r>
-      <w:proofErr w:type="spellStart"/>
-      <w:r>
-        <w:t>διόδιο</w:t>
-      </w:r>
-      <w:proofErr w:type="spellEnd"/>
+        <w:t>Αυτοκινητόδρομος που ανήκει το διόδιο</w:t>
+      </w:r>
     </w:p>
     <w:p>
       <w:pPr>
@@ -2911,15 +2337,7 @@
         <w:spacing w:before="0"/>
       </w:pPr>
       <w:r>
-        <w:t xml:space="preserve">Κόστος </w:t>
-      </w:r>
-      <w:proofErr w:type="spellStart"/>
-      <w:r>
-        <w:t>διοδίου</w:t>
-      </w:r>
-      <w:proofErr w:type="spellEnd"/>
-      <w:r>
-        <w:t xml:space="preserve"> για Ι.Χ.</w:t>
+        <w:t>Κόστος διοδίου για Ι.Χ.</w:t>
       </w:r>
     </w:p>
     <w:p>
@@ -2943,23 +2361,7 @@
         <w:spacing w:before="0"/>
       </w:pPr>
       <w:r>
-        <w:t xml:space="preserve">Αν πρόκειται για </w:t>
-      </w:r>
-      <w:proofErr w:type="spellStart"/>
-      <w:r>
-        <w:t>διόδιο</w:t>
-      </w:r>
-      <w:proofErr w:type="spellEnd"/>
-      <w:r>
-        <w:t xml:space="preserve"> της εταιρείας του: πόσοι πελάτες της κάθε εταιρείας περάσανε από το </w:t>
-      </w:r>
-      <w:proofErr w:type="spellStart"/>
-      <w:r>
-        <w:t>διόδιο</w:t>
-      </w:r>
-      <w:proofErr w:type="spellEnd"/>
-      <w:r>
-        <w:t xml:space="preserve"> τις τελευταίες 30 μέρες</w:t>
+        <w:t>Αν πρόκειται για διόδιο της εταιρείας του: πόσοι πελάτες της κάθε εταιρείας περάσανε από το διόδιο τις τελευταίες 30 μέρες</w:t>
       </w:r>
     </w:p>
     <w:p>
@@ -2971,23 +2373,7 @@
         <w:spacing w:before="0"/>
       </w:pPr>
       <w:r>
-        <w:t xml:space="preserve">Αν πρόκειται για </w:t>
-      </w:r>
-      <w:proofErr w:type="spellStart"/>
-      <w:r>
-        <w:t>διόδιο</w:t>
-      </w:r>
-      <w:proofErr w:type="spellEnd"/>
-      <w:r>
-        <w:t xml:space="preserve"> άλλης εταιρείας: πόσοι πελάτες του περάσανε από το </w:t>
-      </w:r>
-      <w:proofErr w:type="spellStart"/>
-      <w:r>
-        <w:t>διόδιο</w:t>
-      </w:r>
-      <w:proofErr w:type="spellEnd"/>
-      <w:r>
-        <w:t xml:space="preserve"> τις τελευταίες 30 μέρες</w:t>
+        <w:t>Αν πρόκειται για διόδιο άλλης εταιρείας: πόσοι πελάτες του περάσανε από το διόδιο τις τελευταίες 30 μέρες</w:t>
       </w:r>
     </w:p>
     <w:p>
@@ -3011,13 +2397,8 @@
         <w:spacing w:before="0"/>
       </w:pPr>
       <w:r>
-        <w:t xml:space="preserve">Όνομα </w:t>
-      </w:r>
-      <w:proofErr w:type="spellStart"/>
-      <w:r>
-        <w:t>διοδίου</w:t>
-      </w:r>
-      <w:proofErr w:type="spellEnd"/>
+        <w:t>Όνομα διοδίου</w:t>
+      </w:r>
     </w:p>
     <w:p>
       <w:pPr>
@@ -3028,13 +2409,8 @@
         <w:spacing w:before="0"/>
       </w:pPr>
       <w:r>
-        <w:t xml:space="preserve">Αυτοκινητόδρομος που ανήκει το </w:t>
-      </w:r>
-      <w:proofErr w:type="spellStart"/>
-      <w:r>
-        <w:t>διόδιο</w:t>
-      </w:r>
-      <w:proofErr w:type="spellEnd"/>
+        <w:t>Αυτοκινητόδρομος που ανήκει το διόδιο</w:t>
+      </w:r>
     </w:p>
     <w:p>
       <w:pPr>
@@ -3058,15 +2434,7 @@
       </w:pPr>
       <w:r>
         <w:lastRenderedPageBreak/>
-        <w:t xml:space="preserve">Κόστος </w:t>
-      </w:r>
-      <w:proofErr w:type="spellStart"/>
-      <w:r>
-        <w:t>διοδίου</w:t>
-      </w:r>
-      <w:proofErr w:type="spellEnd"/>
-      <w:r>
-        <w:t xml:space="preserve"> για Ι.Χ.</w:t>
+        <w:t>Κόστος διοδίου για Ι.Χ.</w:t>
       </w:r>
     </w:p>
     <w:p>
@@ -3107,15 +2475,7 @@
         </w:numPr>
       </w:pPr>
       <w:r>
-        <w:t xml:space="preserve">Πρόσβαση στη </w:t>
-      </w:r>
-      <w:proofErr w:type="spellStart"/>
-      <w:r>
-        <w:t>διεπαφή</w:t>
-      </w:r>
-      <w:proofErr w:type="spellEnd"/>
-      <w:r>
-        <w:t xml:space="preserve"> χάρτη:</w:t>
+        <w:t>Πρόσβαση στη διεπαφή χάρτη:</w:t>
       </w:r>
     </w:p>
     <w:p>
@@ -3127,15 +2487,7 @@
         <w:spacing w:before="0"/>
       </w:pPr>
       <w:r>
-        <w:t xml:space="preserve">Σενάριο 1: ο διαχειριστής επιλέγει “Χάρτης” από την αρχική οθόνη, αφού έχει κάνει </w:t>
-      </w:r>
-      <w:proofErr w:type="spellStart"/>
-      <w:r>
-        <w:t>log</w:t>
-      </w:r>
-      <w:proofErr w:type="spellEnd"/>
-      <w:r>
-        <w:t xml:space="preserve"> in. Στη συνέχεια του εμφανίζεται ο χάρτης με βάση τις προδιαγραφές της προηγούμενης παραγράφου.</w:t>
+        <w:t>Σενάριο 1: ο διαχειριστής επιλέγει “Χάρτης” από την αρχική οθόνη, αφού έχει κάνει log in. Στη συνέχεια του εμφανίζεται ο χάρτης με βάση τις προδιαγραφές της προηγούμενης παραγράφου.</w:t>
       </w:r>
     </w:p>
     <w:p>
@@ -3147,15 +2499,7 @@
         <w:spacing w:before="0"/>
       </w:pPr>
       <w:r>
-        <w:t xml:space="preserve">Σενάριο 2: ο εκπρόσωπος επιλέγει “Χάρτης” από την αρχική οθόνη, αφού έχει κάνει </w:t>
-      </w:r>
-      <w:proofErr w:type="spellStart"/>
-      <w:r>
-        <w:t>log</w:t>
-      </w:r>
-      <w:proofErr w:type="spellEnd"/>
-      <w:r>
-        <w:t xml:space="preserve"> in. Στη συνέχεια του εμφανίζεται ο χάρτης με βάση τις προδιαγραφές της προηγούμενης παραγράφου.</w:t>
+        <w:t>Σενάριο 2: ο εκπρόσωπος επιλέγει “Χάρτης” από την αρχική οθόνη, αφού έχει κάνει log in. Στη συνέχεια του εμφανίζεται ο χάρτης με βάση τις προδιαγραφές της προηγούμενης παραγράφου.</w:t>
       </w:r>
     </w:p>
     <w:p>
@@ -3167,15 +2511,7 @@
         <w:spacing w:before="0"/>
       </w:pPr>
       <w:r>
-        <w:t xml:space="preserve">Σενάριο 3: στον ανώνυμο χρήστη εμφανίζεται αυτόματα η σελίδα του χάρτη μετά το </w:t>
-      </w:r>
-      <w:proofErr w:type="spellStart"/>
-      <w:r>
-        <w:t>log</w:t>
-      </w:r>
-      <w:proofErr w:type="spellEnd"/>
-      <w:r>
-        <w:t xml:space="preserve"> in του ως ανώνυμος χρήστης.</w:t>
+        <w:t>Σενάριο 3: στον ανώνυμο χρήστη εμφανίζεται αυτόματα η σελίδα του χάρτη μετά το log in του ως ανώνυμος χρήστης.</w:t>
       </w:r>
     </w:p>
     <w:p>
@@ -3208,50 +2544,10 @@
         <w:t xml:space="preserve"> μέρος της σελίδας έχει τη δυνατότητα να εφαρμόσει φίλτρα στον χάρτη επιλέγοντας το ποιες εταιρείες θα εμφανίζονται</w:t>
       </w:r>
       <w:r>
-        <w:t xml:space="preserve"> (ως εικονίδια τα </w:t>
-      </w:r>
-      <w:proofErr w:type="spellStart"/>
-      <w:r>
-        <w:t>διόδιά</w:t>
-      </w:r>
-      <w:proofErr w:type="spellEnd"/>
-      <w:r>
-        <w:t xml:space="preserve"> τους) και </w:t>
-      </w:r>
-      <w:r>
-        <w:t xml:space="preserve">το για </w:t>
-      </w:r>
-      <w:proofErr w:type="spellStart"/>
-      <w:r>
-        <w:t>ποιό</w:t>
-      </w:r>
-      <w:proofErr w:type="spellEnd"/>
-      <w:r>
-        <w:t xml:space="preserve"> διάστημα ημερομηνιών εμφανίζονται τα στατιστικά των διοδίων στο </w:t>
-      </w:r>
-      <w:proofErr w:type="spellStart"/>
-      <w:r>
-        <w:t>pop-up</w:t>
-      </w:r>
-      <w:proofErr w:type="spellEnd"/>
-      <w:r>
-        <w:t xml:space="preserve"> που </w:t>
-      </w:r>
-      <w:proofErr w:type="spellStart"/>
-      <w:r>
-        <w:t>περιγράφηκε</w:t>
-      </w:r>
-      <w:proofErr w:type="spellEnd"/>
-      <w:r>
-        <w:t xml:space="preserve"> προηγουμένως (εναλλακτικά των </w:t>
-      </w:r>
-      <w:proofErr w:type="spellStart"/>
-      <w:r>
-        <w:t>default</w:t>
-      </w:r>
-      <w:proofErr w:type="spellEnd"/>
-      <w:r>
-        <w:t xml:space="preserve"> 30 ημερών).</w:t>
+        <w:t xml:space="preserve"> (ως εικονίδια τα διόδιά τους) και </w:t>
+      </w:r>
+      <w:r>
+        <w:t>το για ποιό διάστημα ημερομηνιών εμφανίζονται τα στατιστικά των διοδίων στο pop-up που περιγράφηκε προηγουμένως (εναλλακτικά των default 30 ημερών).</w:t>
       </w:r>
     </w:p>
     <w:p>
@@ -3263,39 +2559,7 @@
         <w:spacing w:before="0"/>
       </w:pPr>
       <w:r>
-        <w:t xml:space="preserve">Ο χρήστης κάνει αριστερό κλικ σε συγκεκριμένο </w:t>
-      </w:r>
-      <w:proofErr w:type="spellStart"/>
-      <w:r>
-        <w:t>διόδιο</w:t>
-      </w:r>
-      <w:proofErr w:type="spellEnd"/>
-      <w:r>
-        <w:t xml:space="preserve"> και εμφανίζεται </w:t>
-      </w:r>
-      <w:proofErr w:type="spellStart"/>
-      <w:r>
-        <w:t>pop-up</w:t>
-      </w:r>
-      <w:proofErr w:type="spellEnd"/>
-      <w:r>
-        <w:t xml:space="preserve"> παράθυρο με τις πληροφορίες που </w:t>
-      </w:r>
-      <w:proofErr w:type="spellStart"/>
-      <w:r>
-        <w:t>περιγράφησαν</w:t>
-      </w:r>
-      <w:proofErr w:type="spellEnd"/>
-      <w:r>
-        <w:t xml:space="preserve"> στην προηγούμενη παράγραφο (πατώντας το κουμπί με την ένδειξη X στο άνω δεξί μέρος του </w:t>
-      </w:r>
-      <w:proofErr w:type="spellStart"/>
-      <w:r>
-        <w:t>pop-up</w:t>
-      </w:r>
-      <w:proofErr w:type="spellEnd"/>
-      <w:r>
-        <w:t xml:space="preserve"> ο χρήστης επιστρέφει στον χάρτη)</w:t>
+        <w:t>Ο χρήστης κάνει αριστερό κλικ σε συγκεκριμένο διόδιο και εμφανίζεται pop-up παράθυρο με τις πληροφορίες που περιγράφησαν στην προηγούμενη παράγραφο (πατώντας το κουμπί με την ένδειξη X στο άνω δεξί μέρος του pop-up ο χρήστης επιστρέφει στον χάρτη)</w:t>
       </w:r>
     </w:p>
     <w:p>
@@ -3352,15 +2616,7 @@
         <w:t xml:space="preserve"> </w:t>
       </w:r>
       <w:r>
-        <w:t xml:space="preserve">μπορούν να τον </w:t>
-      </w:r>
-      <w:proofErr w:type="spellStart"/>
-      <w:r>
-        <w:t>μεγενθύνουν</w:t>
-      </w:r>
-      <w:proofErr w:type="spellEnd"/>
-      <w:r>
-        <w:t xml:space="preserve"> ή να τον μικρύνουν. </w:t>
+        <w:t xml:space="preserve">μπορούν να τον μεγενθύνουν ή να τον μικρύνουν. </w:t>
       </w:r>
     </w:p>
     <w:p>
@@ -3370,31 +2626,7 @@
     </w:p>
     <w:p>
       <w:r>
-        <w:t xml:space="preserve">Αν εισαχθεί κάποια λάθος πληροφορία στα φίλτρα από τον χρήστη (π.χ. </w:t>
-      </w:r>
-      <w:proofErr w:type="spellStart"/>
-      <w:r>
-        <w:t>invalid</w:t>
-      </w:r>
-      <w:proofErr w:type="spellEnd"/>
-      <w:r>
-        <w:t xml:space="preserve"> </w:t>
-      </w:r>
-      <w:proofErr w:type="spellStart"/>
-      <w:r>
-        <w:t>range</w:t>
-      </w:r>
-      <w:proofErr w:type="spellEnd"/>
-      <w:r>
-        <w:t xml:space="preserve"> ημερομηνιών), δε θα εφαρμόζεται το φίλτρο και θα εμφανίζεται </w:t>
-      </w:r>
-      <w:proofErr w:type="spellStart"/>
-      <w:r>
-        <w:t>pop-up</w:t>
-      </w:r>
-      <w:proofErr w:type="spellEnd"/>
-      <w:r>
-        <w:t xml:space="preserve"> παράθυρο με μήνυμα σφάλματος.</w:t>
+        <w:t>Αν εισαχθεί κάποια λάθος πληροφορία στα φίλτρα από τον χρήστη (π.χ. invalid range ημερομηνιών), δε θα εφαρμόζεται το φίλτρο και θα εμφανίζεται pop-up παράθυρο με μήνυμα σφάλματος.</w:t>
       </w:r>
     </w:p>
     <w:p>
@@ -3626,15 +2858,7 @@
         </w:numPr>
       </w:pPr>
       <w:r>
-        <w:t>Διαχειριστής συστήματος (</w:t>
-      </w:r>
-      <w:proofErr w:type="spellStart"/>
-      <w:r>
-        <w:t>Admin</w:t>
-      </w:r>
-      <w:proofErr w:type="spellEnd"/>
-      <w:r>
-        <w:t>)-- Σενάριο 1</w:t>
+        <w:t>Διαχειριστής συστήματος (Admin)-- Σενάριο 1</w:t>
       </w:r>
     </w:p>
     <w:p>
@@ -3646,15 +2870,7 @@
         <w:spacing w:before="0"/>
       </w:pPr>
       <w:r>
-        <w:t>Εκπρόσωποι εταιρειών (</w:t>
-      </w:r>
-      <w:proofErr w:type="spellStart"/>
-      <w:r>
-        <w:t>Representatives</w:t>
-      </w:r>
-      <w:proofErr w:type="spellEnd"/>
-      <w:r>
-        <w:t>)--Σενάριο 2</w:t>
+        <w:t>Εκπρόσωποι εταιρειών (Representatives)--Σενάριο 2</w:t>
       </w:r>
     </w:p>
     <w:p/>
@@ -3679,15 +2895,7 @@
         </w:numPr>
       </w:pPr>
       <w:r>
-        <w:t xml:space="preserve">Πρέπει να έχει προηγηθεί </w:t>
-      </w:r>
-      <w:proofErr w:type="spellStart"/>
-      <w:r>
-        <w:t>log</w:t>
-      </w:r>
-      <w:proofErr w:type="spellEnd"/>
-      <w:r>
-        <w:t xml:space="preserve"> in των χρηστών</w:t>
+        <w:t>Πρέπει να έχει προηγηθεί log in των χρηστών</w:t>
       </w:r>
     </w:p>
     <w:p>
@@ -3727,15 +2935,7 @@
     </w:p>
     <w:p>
       <w:r>
-        <w:t xml:space="preserve">Διαδικτυακή </w:t>
-      </w:r>
-      <w:proofErr w:type="spellStart"/>
-      <w:r>
-        <w:t>διεπαφή</w:t>
-      </w:r>
-      <w:proofErr w:type="spellEnd"/>
-      <w:r>
-        <w:t xml:space="preserve"> χρήστη.</w:t>
+        <w:t>Διαδικτυακή διεπαφή χρήστη.</w:t>
       </w:r>
     </w:p>
     <w:p>
@@ -3790,15 +2990,7 @@
         </w:numPr>
       </w:pPr>
       <w:r>
-        <w:t>Μενού (</w:t>
-      </w:r>
-      <w:proofErr w:type="spellStart"/>
-      <w:r>
-        <w:t>Sidebar</w:t>
-      </w:r>
-      <w:proofErr w:type="spellEnd"/>
-      <w:r>
-        <w:t>):</w:t>
+        <w:t>Μενού (Sidebar):</w:t>
       </w:r>
       <w:r>
         <w:br/>
@@ -3834,10 +3026,97 @@
         <w:t xml:space="preserve">Για τον διαχειριστή </w:t>
       </w:r>
       <w:r>
-        <w:t>είναι υποχρεωτική η</w:t>
+        <w:t>υπάρχει και</w:t>
+      </w:r>
+      <w:r>
+        <w:t xml:space="preserve"> η</w:t>
       </w:r>
       <w:r>
         <w:t xml:space="preserve"> επιλογή να δει τα στατιστικά όπως θα τα έβλεπε ένας συγκεκριμένος εκπρόσωπος εταιρείας</w:t>
+      </w:r>
+    </w:p>
+    <w:p>
+      <w:pPr>
+        <w:numPr>
+          <w:ilvl w:val="3"/>
+          <w:numId w:val="17"/>
+        </w:numPr>
+        <w:spacing w:before="0"/>
+      </w:pPr>
+      <w:r>
+        <w:t xml:space="preserve">Για τον </w:t>
+      </w:r>
+      <w:r>
+        <w:t>εκπρόσωπο</w:t>
+      </w:r>
+      <w:r>
+        <w:t xml:space="preserve"> </w:t>
+      </w:r>
+      <w:r>
+        <w:t xml:space="preserve">και άρα και για τον διαχειριστή που έχει επιλέξει να βλέπει τη σελίδα ως εκπρόσωπος </w:t>
+      </w:r>
+      <w:r>
+        <w:t>υπάρχει και η επιλογή</w:t>
+      </w:r>
+      <w:r>
+        <w:t xml:space="preserve"> να επιλέξει μέσω </w:t>
+      </w:r>
+      <w:r>
+        <w:rPr>
+          <w:lang w:val="en-US"/>
+        </w:rPr>
+        <w:t>toggle</w:t>
+      </w:r>
+      <w:r>
+        <w:t xml:space="preserve"> </w:t>
+      </w:r>
+      <w:r>
+        <w:rPr>
+          <w:lang w:val="en-US"/>
+        </w:rPr>
+        <w:t>button</w:t>
+      </w:r>
+      <w:r>
+        <w:t xml:space="preserve"> </w:t>
+      </w:r>
+      <w:r>
+        <w:t xml:space="preserve"> βλέπει το πρώτο διάγραμμα για </w:t>
+      </w:r>
+      <w:r>
+        <w:rPr>
+          <w:lang w:val="en-US"/>
+        </w:rPr>
+        <w:t>incoming</w:t>
+      </w:r>
+      <w:r>
+        <w:t xml:space="preserve"> </w:t>
+      </w:r>
+      <w:r>
+        <w:t xml:space="preserve">ή </w:t>
+      </w:r>
+      <w:r>
+        <w:rPr>
+          <w:lang w:val="en-US"/>
+        </w:rPr>
+        <w:t>outgoing</w:t>
+      </w:r>
+      <w:r>
+        <w:t xml:space="preserve"> </w:t>
+      </w:r>
+      <w:r>
+        <w:rPr>
+          <w:lang w:val="en-US"/>
+        </w:rPr>
+        <w:t>traffic</w:t>
+      </w:r>
+      <w:r>
+        <w:t xml:space="preserve"> (</w:t>
+      </w:r>
+      <w:r>
+        <w:t>βλ. επόμενες ενότητες</w:t>
+      </w:r>
+      <w:r>
+        <w:t>)</w:t>
       </w:r>
     </w:p>
     <w:p>
@@ -3924,6 +3203,114 @@
       </w:r>
     </w:p>
     <w:p>
+      <w:pPr>
+        <w:numPr>
+          <w:ilvl w:val="0"/>
+          <w:numId w:val="29"/>
+        </w:numPr>
+        <w:spacing w:before="0"/>
+      </w:pPr>
+      <w:r>
+        <w:t>Μέσω</w:t>
+      </w:r>
+      <w:r>
+        <w:t xml:space="preserve"> </w:t>
+      </w:r>
+      <w:r>
+        <w:rPr>
+          <w:lang w:val="en-US"/>
+        </w:rPr>
+        <w:t>toggle</w:t>
+      </w:r>
+      <w:r>
+        <w:t xml:space="preserve"> </w:t>
+      </w:r>
+      <w:r>
+        <w:rPr>
+          <w:lang w:val="en-US"/>
+        </w:rPr>
+        <w:t>button</w:t>
+      </w:r>
+      <w:r>
+        <w:t xml:space="preserve"> </w:t>
+      </w:r>
+      <w:r>
+        <w:t>επιλέγει</w:t>
+      </w:r>
+      <w:r>
+        <w:t xml:space="preserve"> </w:t>
+      </w:r>
+      <w:r>
+        <w:rPr>
+          <w:lang w:val="en-US"/>
+        </w:rPr>
+        <w:t>incoming</w:t>
+      </w:r>
+      <w:r>
+        <w:t>/</w:t>
+      </w:r>
+      <w:r>
+        <w:rPr>
+          <w:lang w:val="en-US"/>
+        </w:rPr>
+        <w:t>outgoing</w:t>
+      </w:r>
+      <w:r>
+        <w:t xml:space="preserve"> </w:t>
+      </w:r>
+      <w:r>
+        <w:rPr>
+          <w:lang w:val="en-US"/>
+        </w:rPr>
+        <w:t>traffic</w:t>
+      </w:r>
+      <w:r>
+        <w:t xml:space="preserve"> </w:t>
+      </w:r>
+      <w:r>
+        <w:rPr>
+          <w:lang w:val="en-US"/>
+        </w:rPr>
+        <w:t>o</w:t>
+      </w:r>
+      <w:r>
+        <w:t xml:space="preserve"> εκπρόσωπο</w:t>
+      </w:r>
+      <w:r>
+        <w:rPr>
+          <w:lang w:val="en-US"/>
+        </w:rPr>
+        <w:t>w</w:t>
+      </w:r>
+      <w:r>
+        <w:t xml:space="preserve"> και άρα και </w:t>
+      </w:r>
+      <w:r>
+        <w:rPr>
+          <w:lang w:val="en-US"/>
+        </w:rPr>
+        <w:t>o</w:t>
+      </w:r>
+      <w:r>
+        <w:t xml:space="preserve"> διαχειριστή</w:t>
+      </w:r>
+      <w:r>
+        <w:rPr>
+          <w:lang w:val="en-US"/>
+        </w:rPr>
+        <w:t>w</w:t>
+      </w:r>
+      <w:r>
+        <w:t xml:space="preserve"> που έχει επιλέξει να βλέπει τη σελίδα ως εκπρόσωπος</w:t>
+      </w:r>
+      <w:r>
+        <w:t xml:space="preserve"> </w:t>
+      </w:r>
+      <w:r>
+        <w:t>επιλέγει τον τρόπο εμφάνισης ενός εκ των γραφημάτων</w:t>
+      </w:r>
+    </w:p>
+    <w:p>
       <w:r>
         <w:t>Δεδομένα εξόδου:</w:t>
       </w:r>
@@ -4000,7 +3387,68 @@
         <w:t xml:space="preserve">” </w:t>
       </w:r>
       <w:r>
-        <w:t>για το δοθέν χρονικό διάστημα με δύο ροές: μία με εξερχόμενες και μία με εισερχόμενες χρεώσεις και τη χρονική τους εξέλιξη. Ο οριζόντιος άξονας του γραφήματος αντιπροσωπεύει τον χρόνο και το ύψος της κάθε ροής το ποσό των χρεώσεων/πιστώσεων τη δεδομένη στιγμή</w:t>
+        <w:t xml:space="preserve">για το δοθέν χρονικό διάστημα με δύο </w:t>
+      </w:r>
+      <w:r>
+        <w:t>εκδοχές</w:t>
+      </w:r>
+      <w:r>
+        <w:t xml:space="preserve"> μία με εξερχόμενες και μία με εισερχόμενες χρεώσεις και τη χρονική τους εξέλιξη</w:t>
+      </w:r>
+      <w:r>
+        <w:t xml:space="preserve">, ανάλογα με τις επιλογές στα φίλτρα και στο </w:t>
+      </w:r>
+      <w:r>
+        <w:rPr>
+          <w:lang w:val="en-US"/>
+        </w:rPr>
+        <w:t>toggle</w:t>
+      </w:r>
+      <w:r>
+        <w:t xml:space="preserve"> </w:t>
+      </w:r>
+      <w:r>
+        <w:rPr>
+          <w:lang w:val="en-US"/>
+        </w:rPr>
+        <w:t>button</w:t>
+      </w:r>
+      <w:r>
+        <w:t>. Ο οριζόντιος άξονας του γραφήματος αντιπροσωπεύει τον χρόνο και το ύψος της κάθε ροής το ποσό των χρεώσεων/πιστώσεων τη δεδομένη στιγμή</w:t>
+      </w:r>
+      <w:r>
+        <w:t xml:space="preserve">. </w:t>
+      </w:r>
+      <w:r>
+        <w:t xml:space="preserve"> Για την επιλογή εισερχόμενων/</w:t>
+      </w:r>
+      <w:r>
+        <w:rPr>
+          <w:lang w:val="en-US"/>
+        </w:rPr>
+        <w:t>incoming</w:t>
+      </w:r>
+      <w:r>
+        <w:t xml:space="preserve"> </w:t>
+      </w:r>
+      <w:r>
+        <w:t xml:space="preserve">παρουσιάζονται τα χρήματα που χρωστάνε οι υπόλοιπες εταιρίες στον εν λόγω εκπρόσωπο ανα ημέρα </w:t>
+      </w:r>
+      <w:r>
+        <w:lastRenderedPageBreak/>
+        <w:t>ενώ για εξερχόμενες/</w:t>
+      </w:r>
+      <w:r>
+        <w:rPr>
+          <w:lang w:val="en-US"/>
+        </w:rPr>
+        <w:t>outgoing</w:t>
+      </w:r>
+      <w:r>
+        <w:t xml:space="preserve"> </w:t>
+      </w:r>
+      <w:r>
+        <w:t>εμφανίζονται οι οφειλές αυτού στις υπόλοιπες εταιρείες.</w:t>
       </w:r>
     </w:p>
     <w:p>
@@ -4078,15 +3526,7 @@
         <w:spacing w:before="0"/>
       </w:pPr>
       <w:r>
-        <w:t xml:space="preserve">Σενάριο 2: Ο διαχειριστής λαμβάνει τα δεδομένα εξόδου του εκπροσώπου που έχει επιλέξει όπως αυτά </w:t>
-      </w:r>
-      <w:proofErr w:type="spellStart"/>
-      <w:r>
-        <w:t>περιγράφησαν</w:t>
-      </w:r>
-      <w:proofErr w:type="spellEnd"/>
-      <w:r>
-        <w:t xml:space="preserve"> παραπάνω.</w:t>
+        <w:t>Σενάριο 2: Ο διαχειριστής λαμβάνει τα δεδομένα εξόδου του εκπροσώπου που έχει επιλέξει όπως αυτά περιγράφησαν παραπάνω.</w:t>
       </w:r>
     </w:p>
     <w:p>
@@ -4157,15 +3597,7 @@
         <w:spacing w:before="0"/>
       </w:pPr>
       <w:r>
-        <w:t xml:space="preserve">Με την είσοδό τους στην πύλη στατιστικών, οι χρήστες βλέπουν τη </w:t>
-      </w:r>
-      <w:proofErr w:type="spellStart"/>
-      <w:r>
-        <w:t>default</w:t>
-      </w:r>
-      <w:proofErr w:type="spellEnd"/>
-      <w:r>
-        <w:t xml:space="preserve"> μορφή της ανάλογα με τον ρόλο τους. Συγκεκριμένα:</w:t>
+        <w:t>Με την είσοδό τους στην πύλη στατιστικών, οι χρήστες βλέπουν τη default μορφή της ανάλογα με τον ρόλο τους. Συγκεκριμένα:</w:t>
       </w:r>
     </w:p>
     <w:p>
@@ -4189,15 +3621,7 @@
         <w:spacing w:before="0"/>
       </w:pPr>
       <w:r>
-        <w:t xml:space="preserve">Κενή σελίδα μέχρις </w:t>
-      </w:r>
-      <w:proofErr w:type="spellStart"/>
-      <w:r>
-        <w:t>ώτου</w:t>
-      </w:r>
-      <w:proofErr w:type="spellEnd"/>
-      <w:r>
-        <w:t xml:space="preserve"> να επιλέξει ως ποιος εκπρόσωπος θα βλέπει τα στατιστικά</w:t>
+        <w:t>Κενή σελίδα μέχρις ώτου να επιλέξει ως ποιος εκπρόσωπος θα βλέπει τα στατιστικά</w:t>
       </w:r>
     </w:p>
     <w:p>
@@ -4219,9 +3643,12 @@
           <w:numId w:val="28"/>
         </w:numPr>
         <w:spacing w:before="0"/>
-      </w:pPr>
-      <w:r>
-        <w:t>Ένα</w:t>
+        <w:rPr>
+          <w:i/>
+        </w:rPr>
+      </w:pPr>
+      <w:r>
+        <w:t>το</w:t>
       </w:r>
       <w:r>
         <w:t xml:space="preserve"> </w:t>
@@ -4266,7 +3693,31 @@
         <w:t xml:space="preserve">” </w:t>
       </w:r>
       <w:r>
-        <w:t>για το δοθέν χρονικό διάστημα με δύο ροές: μία με εξερχόμενες και μία με εισερχόμενες χρεώσεις και τη χρονική τους εξέλιξη. Ο οριζόντιος άξονας του γραφήματος αντιπροσωπεύει τον χρόνο και το ύψος της κάθε ροής το ποσό των χρεώσεων/πιστώσεων τη δεδομένη στιγμή</w:t>
+        <w:t>που περιγράφηκε στην ενότητα «</w:t>
+      </w:r>
+      <w:r>
+        <w:rPr>
+          <w:i/>
+        </w:rPr>
+        <w:t>2.1.3.4</w:t>
+      </w:r>
+      <w:r>
+        <w:rPr>
+          <w:i/>
+        </w:rPr>
+        <w:t xml:space="preserve"> </w:t>
+      </w:r>
+      <w:r>
+        <w:rPr>
+          <w:i/>
+        </w:rPr>
+        <w:t>Δεδομένα εισόδου και εξόδου</w:t>
+      </w:r>
+      <w:r>
+        <w:rPr>
+          <w:i/>
+        </w:rPr>
+        <w:t>»</w:t>
       </w:r>
     </w:p>
     <w:p>
@@ -4356,13 +3807,7 @@
         <w:t>ημερομηνιών</w:t>
       </w:r>
       <w:r>
-        <w:t xml:space="preserve"> (</w:t>
-      </w:r>
-      <w:r>
-        <w:t>προαιρετικό βήμα</w:t>
-      </w:r>
-      <w:r>
-        <w:t>)</w:t>
+        <w:t xml:space="preserve"> (προαιρετικό βήμα)</w:t>
       </w:r>
       <w:r>
         <w:t xml:space="preserve"> ή στην περίπτωση του διαχειριστή φίλτρο επιλογής εκπροσώπου</w:t>
@@ -4378,31 +3823,7 @@
     </w:p>
     <w:p>
       <w:r>
-        <w:t>Αν εισαχθεί κάποια λάθος πληροφορία στα φίλτρα από τον χρήστη (</w:t>
-      </w:r>
-      <w:proofErr w:type="spellStart"/>
-      <w:r>
-        <w:t>invalid</w:t>
-      </w:r>
-      <w:proofErr w:type="spellEnd"/>
-      <w:r>
-        <w:t xml:space="preserve"> </w:t>
-      </w:r>
-      <w:proofErr w:type="spellStart"/>
-      <w:r>
-        <w:t>range</w:t>
-      </w:r>
-      <w:proofErr w:type="spellEnd"/>
-      <w:r>
-        <w:t xml:space="preserve"> ημερομηνιών), δε θα εφαρμόζεται το φίλτρο και θα εμφανίζεται </w:t>
-      </w:r>
-      <w:proofErr w:type="spellStart"/>
-      <w:r>
-        <w:t>pop-up</w:t>
-      </w:r>
-      <w:proofErr w:type="spellEnd"/>
-      <w:r>
-        <w:t xml:space="preserve"> παράθυρο με μήνυμα σφάλματος.</w:t>
+        <w:t>Αν εισαχθεί κάποια λάθος πληροφορία στα φίλτρα από τον χρήστη (invalid range ημερομηνιών), δε θα εφαρμόζεται το φίλτρο και θα εμφανίζεται pop-up παράθυρο με μήνυμα σφάλματος.</w:t>
       </w:r>
     </w:p>
     <w:p>
@@ -4738,15 +4159,7 @@
       </w:pPr>
       <w:r>
         <w:lastRenderedPageBreak/>
-        <w:t>Το σύστημα πρέπει να διασφαλίζει διαθεσιμότητα τουλάχιστον 99.9%, με τη χρήση μηχανισμών πλεονασμού και αυτόματης αποκατάστασης (</w:t>
-      </w:r>
-      <w:proofErr w:type="spellStart"/>
-      <w:r>
-        <w:t>failover</w:t>
-      </w:r>
-      <w:proofErr w:type="spellEnd"/>
-      <w:r>
-        <w:t>).</w:t>
+        <w:t>Το σύστημα πρέπει να διασφαλίζει διαθεσιμότητα τουλάχιστον 99.9%, με τη χρήση μηχανισμών πλεονασμού και αυτόματης αποκατάστασης (failover).</w:t>
       </w:r>
     </w:p>
     <w:p>
@@ -4758,15 +4171,7 @@
         <w:spacing w:before="0" w:after="240"/>
       </w:pPr>
       <w:r>
-        <w:t xml:space="preserve">Σε περίπτωση υπερφόρτωσης του συστήματος, πρέπει να υποστηρίζεται </w:t>
-      </w:r>
-      <w:proofErr w:type="spellStart"/>
-      <w:r>
-        <w:t>προτεραιοποίηση</w:t>
-      </w:r>
-      <w:proofErr w:type="spellEnd"/>
-      <w:r>
-        <w:t xml:space="preserve"> των αιτημάτων με τα αιτήματα των ανώνυμων χρηστών να έχουν την χαμηλότερη προτεραιότητα</w:t>
+        <w:t>Σε περίπτωση υπερφόρτωσης του συστήματος, πρέπει να υποστηρίζεται προτεραιοποίηση των αιτημάτων με τα αιτήματα των ανώνυμων χρηστών να έχουν την χαμηλότερη προτεραιότητα</w:t>
       </w:r>
     </w:p>
     <w:p>
@@ -4809,35 +4214,7 @@
         <w:rPr>
           <w:b/>
         </w:rPr>
-        <w:t>Σχέδιο Ανάκαμψης από Καταστροφές (</w:t>
-      </w:r>
-      <w:proofErr w:type="spellStart"/>
-      <w:r>
-        <w:rPr>
-          <w:b/>
-        </w:rPr>
-        <w:t>Disaster</w:t>
-      </w:r>
-      <w:proofErr w:type="spellEnd"/>
-      <w:r>
-        <w:rPr>
-          <w:b/>
-        </w:rPr>
-        <w:t xml:space="preserve"> </w:t>
-      </w:r>
-      <w:proofErr w:type="spellStart"/>
-      <w:r>
-        <w:rPr>
-          <w:b/>
-        </w:rPr>
-        <w:t>Recovery</w:t>
-      </w:r>
-      <w:proofErr w:type="spellEnd"/>
-      <w:r>
-        <w:rPr>
-          <w:b/>
-        </w:rPr>
-        <w:t>)</w:t>
+        <w:t>Σχέδιο Ανάκαμψης από Καταστροφές (Disaster Recovery)</w:t>
       </w:r>
       <w:r>
         <w:t>:</w:t>
@@ -4864,15 +4241,7 @@
         <w:spacing w:before="0" w:after="240"/>
       </w:pPr>
       <w:r>
-        <w:t>Αποθήκευση εφεδρικών αντιγράφων (</w:t>
-      </w:r>
-      <w:proofErr w:type="spellStart"/>
-      <w:r>
-        <w:t>backups</w:t>
-      </w:r>
-      <w:proofErr w:type="spellEnd"/>
-      <w:r>
-        <w:t>) σε ασφαλή, γεωγραφικά απομακρυσμένη τοποθεσία.</w:t>
+        <w:t>Αποθήκευση εφεδρικών αντιγράφων (backups) σε ασφαλή, γεωγραφικά απομακρυσμένη τοποθεσία.</w:t>
       </w:r>
     </w:p>
     <w:p>
@@ -5107,21 +4476,12 @@
         <w:szCs w:val="18"/>
       </w:rPr>
     </w:pPr>
-    <w:proofErr w:type="spellStart"/>
     <w:r>
       <w:rPr>
         <w:sz w:val="18"/>
         <w:szCs w:val="18"/>
       </w:rPr>
-      <w:t>softeng</w:t>
-    </w:r>
-    <w:proofErr w:type="spellEnd"/>
-    <w:r>
-      <w:rPr>
-        <w:sz w:val="18"/>
-        <w:szCs w:val="18"/>
-      </w:rPr>
-      <w:t xml:space="preserve"> 24-17</w:t>
+      <w:t>softeng 24-17</w:t>
     </w:r>
     <w:r>
       <w:rPr>
@@ -5139,24 +4499,7 @@
         <w:szCs w:val="18"/>
       </w:rPr>
       <w:tab/>
-    </w:r>
-    <w:proofErr w:type="spellStart"/>
-    <w:r>
-      <w:rPr>
-        <w:color w:val="000000"/>
-        <w:sz w:val="18"/>
-        <w:szCs w:val="18"/>
-      </w:rPr>
-      <w:t>Σελ</w:t>
-    </w:r>
-    <w:proofErr w:type="spellEnd"/>
-    <w:r>
-      <w:rPr>
-        <w:color w:val="000000"/>
-        <w:sz w:val="18"/>
-        <w:szCs w:val="18"/>
-      </w:rPr>
-      <w:t xml:space="preserve"> </w:t>
+      <w:t xml:space="preserve">Σελ </w:t>
     </w:r>
     <w:r>
       <w:rPr>
@@ -9252,7 +8595,6 @@
   <w:style w:type="character" w:default="1" w:styleId="a0">
     <w:name w:val="Default Paragraph Font"/>
     <w:uiPriority w:val="1"/>
-    <w:semiHidden/>
     <w:unhideWhenUsed/>
   </w:style>
   <w:style w:type="table" w:default="1" w:styleId="a1">

</xml_diff>